<commit_message>
updated the folder task4
</commit_message>
<xml_diff>
--- a/4task/Теория/теория егэ4.docx
+++ b/4task/Теория/теория егэ4.docx
@@ -19,6 +19,19 @@
           <w:lang w:eastAsia="ru-RU"/>
         </w:rPr>
       </w:pPr>
+      <w:r>
+        <w:rPr>
+          <w:rFonts w:ascii="GothaPro" w:eastAsia="Times New Roman" w:hAnsi="GothaPro" w:cs="Times New Roman"/>
+          <w:b/>
+          <w:bCs/>
+          <w:color w:val="0A3A52"/>
+          <w:spacing w:val="-2"/>
+          <w:sz w:val="40"/>
+          <w:szCs w:val="40"/>
+          <w:lang w:eastAsia="ru-RU"/>
+        </w:rPr>
+        <w:t xml:space="preserve"> </w:t>
+      </w:r>
       <w:r>
         <w:rPr>
           <w:rFonts w:ascii="GothaPro" w:eastAsia="Times New Roman" w:hAnsi="GothaPro" w:cs="Times New Roman"/>
@@ -1171,7 +1184,55 @@
           <w:bdr w:val="none" w:sz="0" w:space="0" w:color="auto" w:frame="1"/>
           <w:lang w:eastAsia="ru-RU"/>
         </w:rPr>
-        <w:t>, портфЕль, цемЕнт, докумЕнт.</w:t>
+        <w:t xml:space="preserve">, </w:t>
+      </w:r>
+      <w:proofErr w:type="spellStart"/>
+      <w:r>
+        <w:rPr>
+          <w:rFonts w:ascii="GothaPro" w:eastAsia="Times New Roman" w:hAnsi="GothaPro" w:cs="Times New Roman"/>
+          <w:spacing w:val="3"/>
+          <w:sz w:val="28"/>
+          <w:szCs w:val="28"/>
+          <w:bdr w:val="none" w:sz="0" w:space="0" w:color="auto" w:frame="1"/>
+          <w:lang w:eastAsia="ru-RU"/>
+        </w:rPr>
+        <w:t>портфЕль</w:t>
+      </w:r>
+      <w:proofErr w:type="spellEnd"/>
+      <w:r>
+        <w:rPr>
+          <w:rFonts w:ascii="GothaPro" w:eastAsia="Times New Roman" w:hAnsi="GothaPro" w:cs="Times New Roman"/>
+          <w:spacing w:val="3"/>
+          <w:sz w:val="28"/>
+          <w:szCs w:val="28"/>
+          <w:bdr w:val="none" w:sz="0" w:space="0" w:color="auto" w:frame="1"/>
+          <w:lang w:eastAsia="ru-RU"/>
+        </w:rPr>
+        <w:t xml:space="preserve">, </w:t>
+      </w:r>
+      <w:proofErr w:type="spellStart"/>
+      <w:r>
+        <w:rPr>
+          <w:rFonts w:ascii="GothaPro" w:eastAsia="Times New Roman" w:hAnsi="GothaPro" w:cs="Times New Roman"/>
+          <w:spacing w:val="3"/>
+          <w:sz w:val="28"/>
+          <w:szCs w:val="28"/>
+          <w:bdr w:val="none" w:sz="0" w:space="0" w:color="auto" w:frame="1"/>
+          <w:lang w:eastAsia="ru-RU"/>
+        </w:rPr>
+        <w:t>цемЕнт</w:t>
+      </w:r>
+      <w:proofErr w:type="spellEnd"/>
+      <w:r>
+        <w:rPr>
+          <w:rFonts w:ascii="GothaPro" w:eastAsia="Times New Roman" w:hAnsi="GothaPro" w:cs="Times New Roman"/>
+          <w:spacing w:val="3"/>
+          <w:sz w:val="28"/>
+          <w:szCs w:val="28"/>
+          <w:bdr w:val="none" w:sz="0" w:space="0" w:color="auto" w:frame="1"/>
+          <w:lang w:eastAsia="ru-RU"/>
+        </w:rPr>
+        <w:t>, докумЕнт.</w:t>
       </w:r>
     </w:p>
     <w:p>
@@ -1958,91 +2019,76 @@
     </w:p>
     <w:tbl>
       <w:tblPr>
-        <w:tblW w:w="15765" w:type="dxa"/>
-        <w:shd w:val="clear" w:color="auto" w:fill="FFFFFF"/>
-        <w:tblCellMar>
-          <w:left w:w="0" w:type="dxa"/>
-          <w:right w:w="0" w:type="dxa"/>
-        </w:tblCellMar>
+        <w:tblStyle w:val="a6"/>
+        <w:tblW w:w="0" w:type="auto"/>
         <w:tblLook w:val="04A0" w:firstRow="1" w:lastRow="0" w:firstColumn="1" w:lastColumn="0" w:noHBand="0" w:noVBand="1"/>
       </w:tblPr>
       <w:tblGrid>
-        <w:gridCol w:w="5270"/>
-        <w:gridCol w:w="5240"/>
-        <w:gridCol w:w="5255"/>
+        <w:gridCol w:w="3115"/>
+        <w:gridCol w:w="3115"/>
+        <w:gridCol w:w="3115"/>
       </w:tblGrid>
       <w:tr>
         <w:tc>
           <w:tcPr>
-            <w:tcW w:w="5270" w:type="dxa"/>
-            <w:shd w:val="clear" w:color="auto" w:fill="EFEFEF"/>
-            <w:vAlign w:val="center"/>
-            <w:hideMark/>
+            <w:tcW w:w="3115" w:type="dxa"/>
           </w:tcPr>
           <w:p>
             <w:pPr>
-              <w:spacing w:after="0" w:line="240" w:lineRule="auto"/>
-              <w:rPr>
-                <w:rFonts w:ascii="GothaPro" w:eastAsia="Times New Roman" w:hAnsi="GothaPro" w:cs="Times New Roman"/>
-                <w:spacing w:val="3"/>
-                <w:sz w:val="24"/>
-                <w:szCs w:val="24"/>
-                <w:lang w:eastAsia="ru-RU"/>
-              </w:rPr>
-            </w:pPr>
-            <w:r>
-              <w:rPr>
-                <w:rFonts w:ascii="inherit" w:eastAsia="Times New Roman" w:hAnsi="inherit" w:cs="Times New Roman"/>
+              <w:spacing w:line="324" w:lineRule="atLeast"/>
+              <w:textAlignment w:val="baseline"/>
+              <w:outlineLvl w:val="2"/>
+              <w:rPr>
+                <w:rFonts w:ascii="GothaPro" w:eastAsia="Times New Roman" w:hAnsi="GothaPro" w:cs="Times New Roman"/>
                 <w:b/>
                 <w:bCs/>
-                <w:spacing w:val="3"/>
-                <w:sz w:val="24"/>
-                <w:szCs w:val="24"/>
-                <w:bdr w:val="none" w:sz="0" w:space="0" w:color="auto" w:frame="1"/>
+                <w:spacing w:val="-2"/>
+                <w:sz w:val="28"/>
+                <w:szCs w:val="28"/>
+                <w:lang w:eastAsia="ru-RU"/>
+              </w:rPr>
+            </w:pPr>
+            <w:r>
+              <w:rPr>
+                <w:rFonts w:ascii="GothaPro" w:eastAsia="Times New Roman" w:hAnsi="GothaPro" w:cs="Times New Roman"/>
+                <w:b/>
+                <w:bCs/>
+                <w:spacing w:val="-2"/>
+                <w:sz w:val="28"/>
+                <w:szCs w:val="28"/>
                 <w:lang w:eastAsia="ru-RU"/>
               </w:rPr>
               <w:t>1 СЛОГ</w:t>
-            </w:r>
-            <w:r>
-              <w:rPr>
-                <w:rFonts w:ascii="GothaPro" w:eastAsia="Times New Roman" w:hAnsi="GothaPro" w:cs="Times New Roman"/>
-                <w:spacing w:val="3"/>
-                <w:sz w:val="24"/>
-                <w:szCs w:val="24"/>
-                <w:bdr w:val="none" w:sz="0" w:space="0" w:color="auto" w:frame="1"/>
-                <w:lang w:eastAsia="ru-RU"/>
-              </w:rPr>
-              <w:br/>
             </w:r>
           </w:p>
         </w:tc>
         <w:tc>
           <w:tcPr>
-            <w:tcW w:w="5240" w:type="dxa"/>
-            <w:shd w:val="clear" w:color="auto" w:fill="EFEFEF"/>
-            <w:vAlign w:val="center"/>
-            <w:hideMark/>
+            <w:tcW w:w="3115" w:type="dxa"/>
           </w:tcPr>
           <w:p>
             <w:pPr>
-              <w:spacing w:after="0" w:line="240" w:lineRule="auto"/>
-              <w:rPr>
-                <w:rFonts w:ascii="GothaPro" w:eastAsia="Times New Roman" w:hAnsi="GothaPro" w:cs="Times New Roman"/>
-                <w:spacing w:val="3"/>
-                <w:sz w:val="24"/>
-                <w:szCs w:val="24"/>
-                <w:lang w:eastAsia="ru-RU"/>
-              </w:rPr>
-            </w:pPr>
-            <w:r>
-              <w:rPr>
-                <w:rFonts w:ascii="inherit" w:eastAsia="Times New Roman" w:hAnsi="inherit" w:cs="Times New Roman"/>
+              <w:spacing w:line="324" w:lineRule="atLeast"/>
+              <w:textAlignment w:val="baseline"/>
+              <w:outlineLvl w:val="2"/>
+              <w:rPr>
+                <w:rFonts w:ascii="GothaPro" w:eastAsia="Times New Roman" w:hAnsi="GothaPro" w:cs="Times New Roman"/>
                 <w:b/>
                 <w:bCs/>
-                <w:spacing w:val="3"/>
-                <w:sz w:val="24"/>
-                <w:szCs w:val="24"/>
-                <w:bdr w:val="none" w:sz="0" w:space="0" w:color="auto" w:frame="1"/>
+                <w:spacing w:val="-2"/>
+                <w:sz w:val="28"/>
+                <w:szCs w:val="28"/>
+                <w:lang w:eastAsia="ru-RU"/>
+              </w:rPr>
+            </w:pPr>
+            <w:r>
+              <w:rPr>
+                <w:rFonts w:ascii="GothaPro" w:eastAsia="Times New Roman" w:hAnsi="GothaPro" w:cs="Times New Roman"/>
+                <w:b/>
+                <w:bCs/>
+                <w:spacing w:val="-2"/>
+                <w:sz w:val="28"/>
+                <w:szCs w:val="28"/>
                 <w:lang w:eastAsia="ru-RU"/>
               </w:rPr>
               <w:t>2 СЛОГ</w:t>
@@ -2051,34 +2097,34 @@
         </w:tc>
         <w:tc>
           <w:tcPr>
-            <w:tcW w:w="5255" w:type="dxa"/>
-            <w:shd w:val="clear" w:color="auto" w:fill="EFEFEF"/>
-            <w:vAlign w:val="center"/>
-            <w:hideMark/>
+            <w:tcW w:w="3115" w:type="dxa"/>
           </w:tcPr>
           <w:p>
             <w:pPr>
-              <w:spacing w:after="0" w:line="240" w:lineRule="auto"/>
-              <w:rPr>
-                <w:rFonts w:ascii="GothaPro" w:eastAsia="Times New Roman" w:hAnsi="GothaPro" w:cs="Times New Roman"/>
-                <w:spacing w:val="3"/>
-                <w:sz w:val="32"/>
-                <w:szCs w:val="32"/>
-                <w:lang w:eastAsia="ru-RU"/>
-              </w:rPr>
-            </w:pPr>
-            <w:r>
-              <w:rPr>
-                <w:rFonts w:ascii="inherit" w:eastAsia="Times New Roman" w:hAnsi="inherit" w:cs="Times New Roman"/>
+              <w:spacing w:line="324" w:lineRule="atLeast"/>
+              <w:textAlignment w:val="baseline"/>
+              <w:outlineLvl w:val="2"/>
+              <w:rPr>
+                <w:rFonts w:ascii="GothaPro" w:eastAsia="Times New Roman" w:hAnsi="GothaPro" w:cs="Times New Roman"/>
                 <w:b/>
                 <w:bCs/>
-                <w:spacing w:val="3"/>
-                <w:sz w:val="32"/>
-                <w:szCs w:val="32"/>
-                <w:bdr w:val="none" w:sz="0" w:space="0" w:color="auto" w:frame="1"/>
-                <w:lang w:eastAsia="ru-RU"/>
-              </w:rPr>
-              <w:t>3-4...СЛОГИ</w:t>
+                <w:spacing w:val="-2"/>
+                <w:sz w:val="28"/>
+                <w:szCs w:val="28"/>
+                <w:lang w:eastAsia="ru-RU"/>
+              </w:rPr>
+            </w:pPr>
+            <w:r>
+              <w:rPr>
+                <w:rFonts w:ascii="GothaPro" w:eastAsia="Times New Roman" w:hAnsi="GothaPro" w:cs="Times New Roman"/>
+                <w:b/>
+                <w:bCs/>
+                <w:spacing w:val="-2"/>
+                <w:sz w:val="28"/>
+                <w:szCs w:val="28"/>
+                <w:lang w:eastAsia="ru-RU"/>
+              </w:rPr>
+              <w:t>3-4… СЛОГ</w:t>
             </w:r>
           </w:p>
         </w:tc>
@@ -2086,13 +2132,10 @@
       <w:tr>
         <w:tc>
           <w:tcPr>
-            <w:tcW w:w="5270" w:type="dxa"/>
-            <w:shd w:val="clear" w:color="auto" w:fill="FFFFFF"/>
-            <w:hideMark/>
+            <w:tcW w:w="3115" w:type="dxa"/>
           </w:tcPr>
           <w:p>
             <w:pPr>
-              <w:spacing w:after="0" w:line="240" w:lineRule="auto"/>
               <w:rPr>
                 <w:rFonts w:ascii="GothaPro" w:eastAsia="Times New Roman" w:hAnsi="GothaPro" w:cs="Times New Roman"/>
                 <w:spacing w:val="3"/>
@@ -2101,6 +2144,7 @@
                 <w:lang w:eastAsia="ru-RU"/>
               </w:rPr>
             </w:pPr>
+            <w:proofErr w:type="spellStart"/>
             <w:r>
               <w:rPr>
                 <w:rFonts w:ascii="GothaPro" w:eastAsia="Times New Roman" w:hAnsi="GothaPro" w:cs="Times New Roman"/>
@@ -2121,6 +2165,7 @@
               </w:rPr>
               <w:t>Анты</w:t>
             </w:r>
+            <w:proofErr w:type="spellEnd"/>
             <w:r>
               <w:rPr>
                 <w:rFonts w:ascii="GothaPro" w:eastAsia="Times New Roman" w:hAnsi="GothaPro" w:cs="Times New Roman"/>
@@ -2130,7 +2175,29 @@
                 <w:lang w:eastAsia="ru-RU"/>
               </w:rPr>
               <w:br/>
-              <w:t> тОрты </w:t>
+              <w:t> </w:t>
+            </w:r>
+            <w:proofErr w:type="spellStart"/>
+            <w:r>
+              <w:rPr>
+                <w:rFonts w:ascii="GothaPro" w:eastAsia="Times New Roman" w:hAnsi="GothaPro" w:cs="Times New Roman"/>
+                <w:spacing w:val="3"/>
+                <w:sz w:val="24"/>
+                <w:szCs w:val="24"/>
+                <w:lang w:eastAsia="ru-RU"/>
+              </w:rPr>
+              <w:t>тОрты</w:t>
+            </w:r>
+            <w:proofErr w:type="spellEnd"/>
+            <w:r>
+              <w:rPr>
+                <w:rFonts w:ascii="GothaPro" w:eastAsia="Times New Roman" w:hAnsi="GothaPro" w:cs="Times New Roman"/>
+                <w:spacing w:val="3"/>
+                <w:sz w:val="24"/>
+                <w:szCs w:val="24"/>
+                <w:lang w:eastAsia="ru-RU"/>
+              </w:rPr>
+              <w:t> </w:t>
             </w:r>
             <w:r>
               <w:rPr>
@@ -2141,8 +2208,20 @@
                 <w:lang w:eastAsia="ru-RU"/>
               </w:rPr>
               <w:br/>
-              <w:t> тОртов</w:t>
-            </w:r>
+              <w:t> </w:t>
+            </w:r>
+            <w:proofErr w:type="spellStart"/>
+            <w:r>
+              <w:rPr>
+                <w:rFonts w:ascii="GothaPro" w:eastAsia="Times New Roman" w:hAnsi="GothaPro" w:cs="Times New Roman"/>
+                <w:spacing w:val="3"/>
+                <w:sz w:val="24"/>
+                <w:szCs w:val="24"/>
+                <w:lang w:eastAsia="ru-RU"/>
+              </w:rPr>
+              <w:t>тОртов</w:t>
+            </w:r>
+            <w:proofErr w:type="spellEnd"/>
             <w:r>
               <w:rPr>
                 <w:rFonts w:ascii="GothaPro" w:eastAsia="Times New Roman" w:hAnsi="GothaPro" w:cs="Times New Roman"/>
@@ -2152,8 +2231,20 @@
                 <w:lang w:eastAsia="ru-RU"/>
               </w:rPr>
               <w:br/>
-              <w:t> шАрфы</w:t>
-            </w:r>
+              <w:t> </w:t>
+            </w:r>
+            <w:proofErr w:type="spellStart"/>
+            <w:r>
+              <w:rPr>
+                <w:rFonts w:ascii="GothaPro" w:eastAsia="Times New Roman" w:hAnsi="GothaPro" w:cs="Times New Roman"/>
+                <w:spacing w:val="3"/>
+                <w:sz w:val="24"/>
+                <w:szCs w:val="24"/>
+                <w:lang w:eastAsia="ru-RU"/>
+              </w:rPr>
+              <w:t>шАрфы</w:t>
+            </w:r>
+            <w:proofErr w:type="spellEnd"/>
             <w:r>
               <w:rPr>
                 <w:rFonts w:ascii="GothaPro" w:eastAsia="Times New Roman" w:hAnsi="GothaPro" w:cs="Times New Roman"/>
@@ -2163,8 +2254,20 @@
                 <w:lang w:eastAsia="ru-RU"/>
               </w:rPr>
               <w:br/>
-              <w:t> пОрты</w:t>
-            </w:r>
+              <w:t> </w:t>
+            </w:r>
+            <w:proofErr w:type="spellStart"/>
+            <w:r>
+              <w:rPr>
+                <w:rFonts w:ascii="GothaPro" w:eastAsia="Times New Roman" w:hAnsi="GothaPro" w:cs="Times New Roman"/>
+                <w:spacing w:val="3"/>
+                <w:sz w:val="24"/>
+                <w:szCs w:val="24"/>
+                <w:lang w:eastAsia="ru-RU"/>
+              </w:rPr>
+              <w:t>пОрты</w:t>
+            </w:r>
+            <w:proofErr w:type="spellEnd"/>
             <w:r>
               <w:rPr>
                 <w:rFonts w:ascii="GothaPro" w:eastAsia="Times New Roman" w:hAnsi="GothaPro" w:cs="Times New Roman"/>
@@ -2174,8 +2277,20 @@
                 <w:lang w:eastAsia="ru-RU"/>
               </w:rPr>
               <w:br/>
-              <w:t> срЕдства</w:t>
-            </w:r>
+              <w:t> </w:t>
+            </w:r>
+            <w:proofErr w:type="spellStart"/>
+            <w:r>
+              <w:rPr>
+                <w:rFonts w:ascii="GothaPro" w:eastAsia="Times New Roman" w:hAnsi="GothaPro" w:cs="Times New Roman"/>
+                <w:spacing w:val="3"/>
+                <w:sz w:val="24"/>
+                <w:szCs w:val="24"/>
+                <w:lang w:eastAsia="ru-RU"/>
+              </w:rPr>
+              <w:t>срЕдства</w:t>
+            </w:r>
+            <w:proofErr w:type="spellEnd"/>
             <w:r>
               <w:rPr>
                 <w:rFonts w:ascii="GothaPro" w:eastAsia="Times New Roman" w:hAnsi="GothaPro" w:cs="Times New Roman"/>
@@ -2196,8 +2311,20 @@
                 <w:lang w:eastAsia="ru-RU"/>
               </w:rPr>
               <w:br/>
-              <w:t> крАны</w:t>
-            </w:r>
+              <w:t> </w:t>
+            </w:r>
+            <w:proofErr w:type="spellStart"/>
+            <w:r>
+              <w:rPr>
+                <w:rFonts w:ascii="GothaPro" w:eastAsia="Times New Roman" w:hAnsi="GothaPro" w:cs="Times New Roman"/>
+                <w:spacing w:val="3"/>
+                <w:sz w:val="24"/>
+                <w:szCs w:val="24"/>
+                <w:lang w:eastAsia="ru-RU"/>
+              </w:rPr>
+              <w:t>крАны</w:t>
+            </w:r>
+            <w:proofErr w:type="spellEnd"/>
             <w:r>
               <w:rPr>
                 <w:rFonts w:ascii="GothaPro" w:eastAsia="Times New Roman" w:hAnsi="GothaPro" w:cs="Times New Roman"/>
@@ -2207,7 +2334,29 @@
                 <w:lang w:eastAsia="ru-RU"/>
               </w:rPr>
               <w:br/>
-              <w:t> кОнусы </w:t>
+              <w:t> </w:t>
+            </w:r>
+            <w:proofErr w:type="spellStart"/>
+            <w:r>
+              <w:rPr>
+                <w:rFonts w:ascii="GothaPro" w:eastAsia="Times New Roman" w:hAnsi="GothaPro" w:cs="Times New Roman"/>
+                <w:spacing w:val="3"/>
+                <w:sz w:val="24"/>
+                <w:szCs w:val="24"/>
+                <w:lang w:eastAsia="ru-RU"/>
+              </w:rPr>
+              <w:t>кОнусы</w:t>
+            </w:r>
+            <w:proofErr w:type="spellEnd"/>
+            <w:r>
+              <w:rPr>
+                <w:rFonts w:ascii="GothaPro" w:eastAsia="Times New Roman" w:hAnsi="GothaPro" w:cs="Times New Roman"/>
+                <w:spacing w:val="3"/>
+                <w:sz w:val="24"/>
+                <w:szCs w:val="24"/>
+                <w:lang w:eastAsia="ru-RU"/>
+              </w:rPr>
+              <w:t> </w:t>
             </w:r>
             <w:r>
               <w:rPr>
@@ -2218,8 +2367,20 @@
                 <w:lang w:eastAsia="ru-RU"/>
               </w:rPr>
               <w:br/>
-              <w:t> кОнусов</w:t>
-            </w:r>
+              <w:t> </w:t>
+            </w:r>
+            <w:proofErr w:type="spellStart"/>
+            <w:r>
+              <w:rPr>
+                <w:rFonts w:ascii="GothaPro" w:eastAsia="Times New Roman" w:hAnsi="GothaPro" w:cs="Times New Roman"/>
+                <w:spacing w:val="3"/>
+                <w:sz w:val="24"/>
+                <w:szCs w:val="24"/>
+                <w:lang w:eastAsia="ru-RU"/>
+              </w:rPr>
+              <w:t>кОнусов</w:t>
+            </w:r>
+            <w:proofErr w:type="spellEnd"/>
             <w:r>
               <w:rPr>
                 <w:rFonts w:ascii="GothaPro" w:eastAsia="Times New Roman" w:hAnsi="GothaPro" w:cs="Times New Roman"/>
@@ -2229,7 +2390,29 @@
                 <w:lang w:eastAsia="ru-RU"/>
               </w:rPr>
               <w:br/>
-              <w:t> лЕкторы </w:t>
+              <w:t> </w:t>
+            </w:r>
+            <w:proofErr w:type="spellStart"/>
+            <w:r>
+              <w:rPr>
+                <w:rFonts w:ascii="GothaPro" w:eastAsia="Times New Roman" w:hAnsi="GothaPro" w:cs="Times New Roman"/>
+                <w:spacing w:val="3"/>
+                <w:sz w:val="24"/>
+                <w:szCs w:val="24"/>
+                <w:lang w:eastAsia="ru-RU"/>
+              </w:rPr>
+              <w:t>лЕкторы</w:t>
+            </w:r>
+            <w:proofErr w:type="spellEnd"/>
+            <w:r>
+              <w:rPr>
+                <w:rFonts w:ascii="GothaPro" w:eastAsia="Times New Roman" w:hAnsi="GothaPro" w:cs="Times New Roman"/>
+                <w:spacing w:val="3"/>
+                <w:sz w:val="24"/>
+                <w:szCs w:val="24"/>
+                <w:lang w:eastAsia="ru-RU"/>
+              </w:rPr>
+              <w:t> </w:t>
             </w:r>
             <w:r>
               <w:rPr>
@@ -2240,8 +2423,20 @@
                 <w:lang w:eastAsia="ru-RU"/>
               </w:rPr>
               <w:br/>
-              <w:t> лЕкторов</w:t>
-            </w:r>
+              <w:t> </w:t>
+            </w:r>
+            <w:proofErr w:type="spellStart"/>
+            <w:r>
+              <w:rPr>
+                <w:rFonts w:ascii="GothaPro" w:eastAsia="Times New Roman" w:hAnsi="GothaPro" w:cs="Times New Roman"/>
+                <w:spacing w:val="3"/>
+                <w:sz w:val="24"/>
+                <w:szCs w:val="24"/>
+                <w:lang w:eastAsia="ru-RU"/>
+              </w:rPr>
+              <w:t>лЕкторов</w:t>
+            </w:r>
+            <w:proofErr w:type="spellEnd"/>
             <w:r>
               <w:rPr>
                 <w:rFonts w:ascii="GothaPro" w:eastAsia="Times New Roman" w:hAnsi="GothaPro" w:cs="Times New Roman"/>
@@ -2251,8 +2446,20 @@
                 <w:lang w:eastAsia="ru-RU"/>
               </w:rPr>
               <w:br/>
-              <w:t> пОручни</w:t>
-            </w:r>
+              <w:t> </w:t>
+            </w:r>
+            <w:proofErr w:type="spellStart"/>
+            <w:r>
+              <w:rPr>
+                <w:rFonts w:ascii="GothaPro" w:eastAsia="Times New Roman" w:hAnsi="GothaPro" w:cs="Times New Roman"/>
+                <w:spacing w:val="3"/>
+                <w:sz w:val="24"/>
+                <w:szCs w:val="24"/>
+                <w:lang w:eastAsia="ru-RU"/>
+              </w:rPr>
+              <w:t>пОручни</w:t>
+            </w:r>
+            <w:proofErr w:type="spellEnd"/>
             <w:r>
               <w:rPr>
                 <w:rFonts w:ascii="GothaPro" w:eastAsia="Times New Roman" w:hAnsi="GothaPro" w:cs="Times New Roman"/>
@@ -2262,8 +2469,20 @@
                 <w:lang w:eastAsia="ru-RU"/>
               </w:rPr>
               <w:br/>
-              <w:t> мЕстностей</w:t>
-            </w:r>
+              <w:t> </w:t>
+            </w:r>
+            <w:proofErr w:type="spellStart"/>
+            <w:r>
+              <w:rPr>
+                <w:rFonts w:ascii="GothaPro" w:eastAsia="Times New Roman" w:hAnsi="GothaPro" w:cs="Times New Roman"/>
+                <w:spacing w:val="3"/>
+                <w:sz w:val="24"/>
+                <w:szCs w:val="24"/>
+                <w:lang w:eastAsia="ru-RU"/>
+              </w:rPr>
+              <w:t>мЕстностей</w:t>
+            </w:r>
+            <w:proofErr w:type="spellEnd"/>
             <w:r>
               <w:rPr>
                 <w:rFonts w:ascii="GothaPro" w:eastAsia="Times New Roman" w:hAnsi="GothaPro" w:cs="Times New Roman"/>
@@ -2273,8 +2492,20 @@
                 <w:lang w:eastAsia="ru-RU"/>
               </w:rPr>
               <w:br/>
-              <w:t> пОчестей</w:t>
-            </w:r>
+              <w:t> </w:t>
+            </w:r>
+            <w:proofErr w:type="spellStart"/>
+            <w:r>
+              <w:rPr>
+                <w:rFonts w:ascii="GothaPro" w:eastAsia="Times New Roman" w:hAnsi="GothaPro" w:cs="Times New Roman"/>
+                <w:spacing w:val="3"/>
+                <w:sz w:val="24"/>
+                <w:szCs w:val="24"/>
+                <w:lang w:eastAsia="ru-RU"/>
+              </w:rPr>
+              <w:t>пОчестей</w:t>
+            </w:r>
+            <w:proofErr w:type="spellEnd"/>
             <w:r>
               <w:rPr>
                 <w:rFonts w:ascii="GothaPro" w:eastAsia="Times New Roman" w:hAnsi="GothaPro" w:cs="Times New Roman"/>
@@ -2284,7 +2515,29 @@
                 <w:lang w:eastAsia="ru-RU"/>
               </w:rPr>
               <w:br/>
-              <w:t> чЕлюстей </w:t>
+              <w:t> </w:t>
+            </w:r>
+            <w:proofErr w:type="spellStart"/>
+            <w:r>
+              <w:rPr>
+                <w:rFonts w:ascii="GothaPro" w:eastAsia="Times New Roman" w:hAnsi="GothaPro" w:cs="Times New Roman"/>
+                <w:spacing w:val="3"/>
+                <w:sz w:val="24"/>
+                <w:szCs w:val="24"/>
+                <w:lang w:eastAsia="ru-RU"/>
+              </w:rPr>
+              <w:t>чЕлюстей</w:t>
+            </w:r>
+            <w:proofErr w:type="spellEnd"/>
+            <w:r>
+              <w:rPr>
+                <w:rFonts w:ascii="GothaPro" w:eastAsia="Times New Roman" w:hAnsi="GothaPro" w:cs="Times New Roman"/>
+                <w:spacing w:val="3"/>
+                <w:sz w:val="24"/>
+                <w:szCs w:val="24"/>
+                <w:lang w:eastAsia="ru-RU"/>
+              </w:rPr>
+              <w:t> </w:t>
             </w:r>
             <w:r>
               <w:rPr>
@@ -2308,8 +2561,10 @@
                 <w:bdr w:val="none" w:sz="0" w:space="0" w:color="auto" w:frame="1"/>
                 <w:lang w:eastAsia="ru-RU"/>
               </w:rPr>
-              <w:t>(НО:новостЕй)</w:t>
-            </w:r>
+              <w:t>(</w:t>
+            </w:r>
+            <w:proofErr w:type="spellStart"/>
+            <w:proofErr w:type="gramStart"/>
             <w:r>
               <w:rPr>
                 <w:rFonts w:ascii="inherit" w:eastAsia="Times New Roman" w:hAnsi="inherit" w:cs="Times New Roman"/>
@@ -2321,9 +2576,38 @@
                 <w:bdr w:val="none" w:sz="0" w:space="0" w:color="auto" w:frame="1"/>
                 <w:lang w:eastAsia="ru-RU"/>
               </w:rPr>
+              <w:t>НО:новостЕй</w:t>
+            </w:r>
+            <w:proofErr w:type="spellEnd"/>
+            <w:proofErr w:type="gramEnd"/>
+            <w:r>
+              <w:rPr>
+                <w:rFonts w:ascii="inherit" w:eastAsia="Times New Roman" w:hAnsi="inherit" w:cs="Times New Roman"/>
+                <w:b/>
+                <w:bCs/>
+                <w:spacing w:val="3"/>
+                <w:sz w:val="24"/>
+                <w:szCs w:val="24"/>
+                <w:bdr w:val="none" w:sz="0" w:space="0" w:color="auto" w:frame="1"/>
+                <w:lang w:eastAsia="ru-RU"/>
+              </w:rPr>
+              <w:t>)</w:t>
+            </w:r>
+            <w:r>
+              <w:rPr>
+                <w:rFonts w:ascii="inherit" w:eastAsia="Times New Roman" w:hAnsi="inherit" w:cs="Times New Roman"/>
+                <w:b/>
+                <w:bCs/>
+                <w:spacing w:val="3"/>
+                <w:sz w:val="24"/>
+                <w:szCs w:val="24"/>
+                <w:bdr w:val="none" w:sz="0" w:space="0" w:color="auto" w:frame="1"/>
+                <w:lang w:eastAsia="ru-RU"/>
+              </w:rPr>
               <w:br/>
               <w:t> </w:t>
             </w:r>
+            <w:proofErr w:type="spellStart"/>
             <w:r>
               <w:rPr>
                 <w:rFonts w:ascii="GothaPro" w:eastAsia="Times New Roman" w:hAnsi="GothaPro" w:cs="Times New Roman"/>
@@ -2334,6 +2618,7 @@
               </w:rPr>
               <w:t>бОроду</w:t>
             </w:r>
+            <w:proofErr w:type="spellEnd"/>
             <w:r>
               <w:rPr>
                 <w:rFonts w:ascii="GothaPro" w:eastAsia="Times New Roman" w:hAnsi="GothaPro" w:cs="Times New Roman"/>
@@ -2343,8 +2628,20 @@
                 <w:lang w:eastAsia="ru-RU"/>
               </w:rPr>
               <w:br/>
-              <w:t> знАчимость</w:t>
-            </w:r>
+              <w:t> </w:t>
+            </w:r>
+            <w:proofErr w:type="spellStart"/>
+            <w:r>
+              <w:rPr>
+                <w:rFonts w:ascii="GothaPro" w:eastAsia="Times New Roman" w:hAnsi="GothaPro" w:cs="Times New Roman"/>
+                <w:spacing w:val="3"/>
+                <w:sz w:val="24"/>
+                <w:szCs w:val="24"/>
+                <w:lang w:eastAsia="ru-RU"/>
+              </w:rPr>
+              <w:t>знАчимость</w:t>
+            </w:r>
+            <w:proofErr w:type="spellEnd"/>
             <w:r>
               <w:rPr>
                 <w:rFonts w:ascii="GothaPro" w:eastAsia="Times New Roman" w:hAnsi="GothaPro" w:cs="Times New Roman"/>
@@ -2354,8 +2651,20 @@
                 <w:lang w:eastAsia="ru-RU"/>
               </w:rPr>
               <w:br/>
-              <w:t> нЕдруг</w:t>
-            </w:r>
+              <w:t> </w:t>
+            </w:r>
+            <w:proofErr w:type="spellStart"/>
+            <w:r>
+              <w:rPr>
+                <w:rFonts w:ascii="GothaPro" w:eastAsia="Times New Roman" w:hAnsi="GothaPro" w:cs="Times New Roman"/>
+                <w:spacing w:val="3"/>
+                <w:sz w:val="24"/>
+                <w:szCs w:val="24"/>
+                <w:lang w:eastAsia="ru-RU"/>
+              </w:rPr>
+              <w:t>нЕдруг</w:t>
+            </w:r>
+            <w:proofErr w:type="spellEnd"/>
             <w:r>
               <w:rPr>
                 <w:rFonts w:ascii="GothaPro" w:eastAsia="Times New Roman" w:hAnsi="GothaPro" w:cs="Times New Roman"/>
@@ -2365,8 +2674,20 @@
                 <w:lang w:eastAsia="ru-RU"/>
               </w:rPr>
               <w:br/>
-              <w:t> нЕнависть</w:t>
-            </w:r>
+              <w:t> </w:t>
+            </w:r>
+            <w:proofErr w:type="spellStart"/>
+            <w:r>
+              <w:rPr>
+                <w:rFonts w:ascii="GothaPro" w:eastAsia="Times New Roman" w:hAnsi="GothaPro" w:cs="Times New Roman"/>
+                <w:spacing w:val="3"/>
+                <w:sz w:val="24"/>
+                <w:szCs w:val="24"/>
+                <w:lang w:eastAsia="ru-RU"/>
+              </w:rPr>
+              <w:t>нЕнависть</w:t>
+            </w:r>
+            <w:proofErr w:type="spellEnd"/>
             <w:r>
               <w:rPr>
                 <w:rFonts w:ascii="GothaPro" w:eastAsia="Times New Roman" w:hAnsi="GothaPro" w:cs="Times New Roman"/>
@@ -2376,8 +2697,20 @@
                 <w:lang w:eastAsia="ru-RU"/>
               </w:rPr>
               <w:br/>
-              <w:t> нОгтя</w:t>
-            </w:r>
+              <w:t> </w:t>
+            </w:r>
+            <w:proofErr w:type="spellStart"/>
+            <w:r>
+              <w:rPr>
+                <w:rFonts w:ascii="GothaPro" w:eastAsia="Times New Roman" w:hAnsi="GothaPro" w:cs="Times New Roman"/>
+                <w:spacing w:val="3"/>
+                <w:sz w:val="24"/>
+                <w:szCs w:val="24"/>
+                <w:lang w:eastAsia="ru-RU"/>
+              </w:rPr>
+              <w:t>нОгтя</w:t>
+            </w:r>
+            <w:proofErr w:type="spellEnd"/>
             <w:r>
               <w:rPr>
                 <w:rFonts w:ascii="GothaPro" w:eastAsia="Times New Roman" w:hAnsi="GothaPro" w:cs="Times New Roman"/>
@@ -2398,8 +2731,20 @@
                 <w:lang w:eastAsia="ru-RU"/>
               </w:rPr>
               <w:br/>
-              <w:t> свЁкла</w:t>
-            </w:r>
+              <w:t> </w:t>
+            </w:r>
+            <w:proofErr w:type="spellStart"/>
+            <w:r>
+              <w:rPr>
+                <w:rFonts w:ascii="GothaPro" w:eastAsia="Times New Roman" w:hAnsi="GothaPro" w:cs="Times New Roman"/>
+                <w:spacing w:val="3"/>
+                <w:sz w:val="24"/>
+                <w:szCs w:val="24"/>
+                <w:lang w:eastAsia="ru-RU"/>
+              </w:rPr>
+              <w:t>свЁкла</w:t>
+            </w:r>
+            <w:proofErr w:type="spellEnd"/>
             <w:r>
               <w:rPr>
                 <w:rFonts w:ascii="GothaPro" w:eastAsia="Times New Roman" w:hAnsi="GothaPro" w:cs="Times New Roman"/>
@@ -2409,8 +2754,20 @@
                 <w:lang w:eastAsia="ru-RU"/>
               </w:rPr>
               <w:br/>
-              <w:t> стАтуя</w:t>
-            </w:r>
+              <w:t> </w:t>
+            </w:r>
+            <w:proofErr w:type="spellStart"/>
+            <w:r>
+              <w:rPr>
+                <w:rFonts w:ascii="GothaPro" w:eastAsia="Times New Roman" w:hAnsi="GothaPro" w:cs="Times New Roman"/>
+                <w:spacing w:val="3"/>
+                <w:sz w:val="24"/>
+                <w:szCs w:val="24"/>
+                <w:lang w:eastAsia="ru-RU"/>
+              </w:rPr>
+              <w:t>стАтуя</w:t>
+            </w:r>
+            <w:proofErr w:type="spellEnd"/>
             <w:r>
               <w:rPr>
                 <w:rFonts w:ascii="GothaPro" w:eastAsia="Times New Roman" w:hAnsi="GothaPro" w:cs="Times New Roman"/>
@@ -2420,17 +2777,34 @@
                 <w:lang w:eastAsia="ru-RU"/>
               </w:rPr>
               <w:br/>
-              <w:t> цЕнтнер</w:t>
-            </w:r>
+              <w:t> </w:t>
+            </w:r>
+            <w:proofErr w:type="spellStart"/>
+            <w:r>
+              <w:rPr>
+                <w:rFonts w:ascii="GothaPro" w:eastAsia="Times New Roman" w:hAnsi="GothaPro" w:cs="Times New Roman"/>
+                <w:spacing w:val="3"/>
+                <w:sz w:val="24"/>
+                <w:szCs w:val="24"/>
+                <w:lang w:eastAsia="ru-RU"/>
+              </w:rPr>
+              <w:t>цЕнтнер</w:t>
+            </w:r>
+            <w:proofErr w:type="spellEnd"/>
           </w:p>
           <w:p>
             <w:pPr>
-              <w:spacing w:after="0" w:line="240" w:lineRule="auto"/>
-              <w:rPr>
-                <w:rFonts w:ascii="GothaPro" w:eastAsia="Times New Roman" w:hAnsi="GothaPro" w:cs="Times New Roman"/>
-                <w:spacing w:val="3"/>
-                <w:sz w:val="24"/>
-                <w:szCs w:val="24"/>
+              <w:spacing w:line="324" w:lineRule="atLeast"/>
+              <w:textAlignment w:val="baseline"/>
+              <w:outlineLvl w:val="2"/>
+              <w:rPr>
+                <w:rFonts w:ascii="GothaPro" w:eastAsia="Times New Roman" w:hAnsi="GothaPro" w:cs="Times New Roman"/>
+                <w:b/>
+                <w:bCs/>
+                <w:spacing w:val="-2"/>
+                <w:sz w:val="28"/>
+                <w:szCs w:val="28"/>
+                <w:u w:val="single"/>
                 <w:lang w:eastAsia="ru-RU"/>
               </w:rPr>
             </w:pPr>
@@ -2438,21 +2812,25 @@
         </w:tc>
         <w:tc>
           <w:tcPr>
-            <w:tcW w:w="5240" w:type="dxa"/>
-            <w:shd w:val="clear" w:color="auto" w:fill="FFFFFF"/>
-            <w:hideMark/>
+            <w:tcW w:w="3115" w:type="dxa"/>
           </w:tcPr>
           <w:p>
             <w:pPr>
-              <w:spacing w:after="0" w:line="240" w:lineRule="auto"/>
-              <w:rPr>
-                <w:rFonts w:ascii="GothaPro" w:eastAsia="Times New Roman" w:hAnsi="GothaPro" w:cs="Times New Roman"/>
-                <w:spacing w:val="3"/>
-                <w:sz w:val="24"/>
-                <w:szCs w:val="24"/>
+              <w:spacing w:line="324" w:lineRule="atLeast"/>
+              <w:textAlignment w:val="baseline"/>
+              <w:outlineLvl w:val="2"/>
+              <w:rPr>
+                <w:rFonts w:ascii="GothaPro" w:eastAsia="Times New Roman" w:hAnsi="GothaPro" w:cs="Times New Roman"/>
+                <w:b/>
+                <w:bCs/>
+                <w:spacing w:val="-2"/>
+                <w:sz w:val="28"/>
+                <w:szCs w:val="28"/>
+                <w:u w:val="single"/>
                 <w:lang w:eastAsia="ru-RU"/>
               </w:rPr>
             </w:pPr>
+            <w:proofErr w:type="spellStart"/>
             <w:r>
               <w:rPr>
                 <w:rFonts w:ascii="GothaPro" w:eastAsia="Times New Roman" w:hAnsi="GothaPro" w:cs="Times New Roman"/>
@@ -2463,6 +2841,7 @@
               </w:rPr>
               <w:t>анАлог</w:t>
             </w:r>
+            <w:proofErr w:type="spellEnd"/>
             <w:r>
               <w:rPr>
                 <w:rFonts w:ascii="GothaPro" w:eastAsia="Times New Roman" w:hAnsi="GothaPro" w:cs="Times New Roman"/>
@@ -2472,8 +2851,19 @@
                 <w:lang w:eastAsia="ru-RU"/>
               </w:rPr>
               <w:br/>
+            </w:r>
+            <w:proofErr w:type="spellStart"/>
+            <w:r>
+              <w:rPr>
+                <w:rFonts w:ascii="GothaPro" w:eastAsia="Times New Roman" w:hAnsi="GothaPro" w:cs="Times New Roman"/>
+                <w:spacing w:val="3"/>
+                <w:sz w:val="24"/>
+                <w:szCs w:val="24"/>
+                <w:lang w:eastAsia="ru-RU"/>
+              </w:rPr>
               <w:t>бухгАлтеров</w:t>
             </w:r>
+            <w:proofErr w:type="spellEnd"/>
             <w:r>
               <w:rPr>
                 <w:rFonts w:ascii="GothaPro" w:eastAsia="Times New Roman" w:hAnsi="GothaPro" w:cs="Times New Roman"/>
@@ -2483,8 +2873,19 @@
                 <w:lang w:eastAsia="ru-RU"/>
               </w:rPr>
               <w:br/>
+            </w:r>
+            <w:proofErr w:type="spellStart"/>
+            <w:r>
+              <w:rPr>
+                <w:rFonts w:ascii="GothaPro" w:eastAsia="Times New Roman" w:hAnsi="GothaPro" w:cs="Times New Roman"/>
+                <w:spacing w:val="3"/>
+                <w:sz w:val="24"/>
+                <w:szCs w:val="24"/>
+                <w:lang w:eastAsia="ru-RU"/>
+              </w:rPr>
               <w:t>граждАнство</w:t>
             </w:r>
+            <w:proofErr w:type="spellEnd"/>
             <w:r>
               <w:rPr>
                 <w:rFonts w:ascii="GothaPro" w:eastAsia="Times New Roman" w:hAnsi="GothaPro" w:cs="Times New Roman"/>
@@ -2494,8 +2895,19 @@
                 <w:lang w:eastAsia="ru-RU"/>
               </w:rPr>
               <w:br/>
+            </w:r>
+            <w:proofErr w:type="spellStart"/>
+            <w:r>
+              <w:rPr>
+                <w:rFonts w:ascii="GothaPro" w:eastAsia="Times New Roman" w:hAnsi="GothaPro" w:cs="Times New Roman"/>
+                <w:spacing w:val="3"/>
+                <w:sz w:val="24"/>
+                <w:szCs w:val="24"/>
+                <w:lang w:eastAsia="ru-RU"/>
+              </w:rPr>
               <w:t>досУг</w:t>
             </w:r>
+            <w:proofErr w:type="spellEnd"/>
             <w:r>
               <w:rPr>
                 <w:rFonts w:ascii="GothaPro" w:eastAsia="Times New Roman" w:hAnsi="GothaPro" w:cs="Times New Roman"/>
@@ -2505,8 +2917,19 @@
                 <w:lang w:eastAsia="ru-RU"/>
               </w:rPr>
               <w:br/>
+            </w:r>
+            <w:proofErr w:type="spellStart"/>
+            <w:r>
+              <w:rPr>
+                <w:rFonts w:ascii="GothaPro" w:eastAsia="Times New Roman" w:hAnsi="GothaPro" w:cs="Times New Roman"/>
+                <w:spacing w:val="3"/>
+                <w:sz w:val="24"/>
+                <w:szCs w:val="24"/>
+                <w:lang w:eastAsia="ru-RU"/>
+              </w:rPr>
               <w:t>недУГ</w:t>
             </w:r>
+            <w:proofErr w:type="spellEnd"/>
             <w:r>
               <w:rPr>
                 <w:rFonts w:ascii="GothaPro" w:eastAsia="Times New Roman" w:hAnsi="GothaPro" w:cs="Times New Roman"/>
@@ -2516,8 +2939,19 @@
                 <w:lang w:eastAsia="ru-RU"/>
               </w:rPr>
               <w:br/>
+            </w:r>
+            <w:proofErr w:type="spellStart"/>
+            <w:r>
+              <w:rPr>
+                <w:rFonts w:ascii="GothaPro" w:eastAsia="Times New Roman" w:hAnsi="GothaPro" w:cs="Times New Roman"/>
+                <w:spacing w:val="3"/>
+                <w:sz w:val="24"/>
+                <w:szCs w:val="24"/>
+                <w:lang w:eastAsia="ru-RU"/>
+              </w:rPr>
               <w:t>корЫсть</w:t>
             </w:r>
+            <w:proofErr w:type="spellEnd"/>
             <w:r>
               <w:rPr>
                 <w:rFonts w:ascii="GothaPro" w:eastAsia="Times New Roman" w:hAnsi="GothaPro" w:cs="Times New Roman"/>
@@ -2527,8 +2961,19 @@
                 <w:lang w:eastAsia="ru-RU"/>
               </w:rPr>
               <w:br/>
+            </w:r>
+            <w:proofErr w:type="spellStart"/>
+            <w:r>
+              <w:rPr>
+                <w:rFonts w:ascii="GothaPro" w:eastAsia="Times New Roman" w:hAnsi="GothaPro" w:cs="Times New Roman"/>
+                <w:spacing w:val="3"/>
+                <w:sz w:val="24"/>
+                <w:szCs w:val="24"/>
+                <w:lang w:eastAsia="ru-RU"/>
+              </w:rPr>
               <w:t>кремЕнь</w:t>
             </w:r>
+            <w:proofErr w:type="spellEnd"/>
             <w:r>
               <w:rPr>
                 <w:rFonts w:ascii="GothaPro" w:eastAsia="Times New Roman" w:hAnsi="GothaPro" w:cs="Times New Roman"/>
@@ -2538,8 +2983,19 @@
                 <w:lang w:eastAsia="ru-RU"/>
               </w:rPr>
               <w:br/>
+            </w:r>
+            <w:proofErr w:type="spellStart"/>
+            <w:r>
+              <w:rPr>
+                <w:rFonts w:ascii="GothaPro" w:eastAsia="Times New Roman" w:hAnsi="GothaPro" w:cs="Times New Roman"/>
+                <w:spacing w:val="3"/>
+                <w:sz w:val="24"/>
+                <w:szCs w:val="24"/>
+                <w:lang w:eastAsia="ru-RU"/>
+              </w:rPr>
               <w:t>лыжнЯ</w:t>
             </w:r>
+            <w:proofErr w:type="spellEnd"/>
             <w:r>
               <w:rPr>
                 <w:rFonts w:ascii="GothaPro" w:eastAsia="Times New Roman" w:hAnsi="GothaPro" w:cs="Times New Roman"/>
@@ -2549,8 +3005,19 @@
                 <w:lang w:eastAsia="ru-RU"/>
               </w:rPr>
               <w:br/>
+            </w:r>
+            <w:proofErr w:type="spellStart"/>
+            <w:r>
+              <w:rPr>
+                <w:rFonts w:ascii="GothaPro" w:eastAsia="Times New Roman" w:hAnsi="GothaPro" w:cs="Times New Roman"/>
+                <w:spacing w:val="3"/>
+                <w:sz w:val="24"/>
+                <w:szCs w:val="24"/>
+                <w:lang w:eastAsia="ru-RU"/>
+              </w:rPr>
               <w:t>намЕрение</w:t>
             </w:r>
+            <w:proofErr w:type="spellEnd"/>
             <w:r>
               <w:rPr>
                 <w:rFonts w:ascii="GothaPro" w:eastAsia="Times New Roman" w:hAnsi="GothaPro" w:cs="Times New Roman"/>
@@ -2560,8 +3027,19 @@
                 <w:lang w:eastAsia="ru-RU"/>
               </w:rPr>
               <w:br/>
+            </w:r>
+            <w:proofErr w:type="spellStart"/>
+            <w:r>
+              <w:rPr>
+                <w:rFonts w:ascii="GothaPro" w:eastAsia="Times New Roman" w:hAnsi="GothaPro" w:cs="Times New Roman"/>
+                <w:spacing w:val="3"/>
+                <w:sz w:val="24"/>
+                <w:szCs w:val="24"/>
+                <w:lang w:eastAsia="ru-RU"/>
+              </w:rPr>
               <w:t>нарОст</w:t>
             </w:r>
+            <w:proofErr w:type="spellEnd"/>
             <w:r>
               <w:rPr>
                 <w:rFonts w:ascii="GothaPro" w:eastAsia="Times New Roman" w:hAnsi="GothaPro" w:cs="Times New Roman"/>
@@ -2571,8 +3049,19 @@
                 <w:lang w:eastAsia="ru-RU"/>
               </w:rPr>
               <w:br/>
+            </w:r>
+            <w:proofErr w:type="spellStart"/>
+            <w:r>
+              <w:rPr>
+                <w:rFonts w:ascii="GothaPro" w:eastAsia="Times New Roman" w:hAnsi="GothaPro" w:cs="Times New Roman"/>
+                <w:spacing w:val="3"/>
+                <w:sz w:val="24"/>
+                <w:szCs w:val="24"/>
+                <w:lang w:eastAsia="ru-RU"/>
+              </w:rPr>
               <w:t>придАное</w:t>
             </w:r>
+            <w:proofErr w:type="spellEnd"/>
             <w:r>
               <w:rPr>
                 <w:rFonts w:ascii="GothaPro" w:eastAsia="Times New Roman" w:hAnsi="GothaPro" w:cs="Times New Roman"/>
@@ -2582,8 +3071,19 @@
                 <w:lang w:eastAsia="ru-RU"/>
               </w:rPr>
               <w:br/>
+            </w:r>
+            <w:proofErr w:type="spellStart"/>
+            <w:r>
+              <w:rPr>
+                <w:rFonts w:ascii="GothaPro" w:eastAsia="Times New Roman" w:hAnsi="GothaPro" w:cs="Times New Roman"/>
+                <w:spacing w:val="3"/>
+                <w:sz w:val="24"/>
+                <w:szCs w:val="24"/>
+                <w:lang w:eastAsia="ru-RU"/>
+              </w:rPr>
               <w:t>сирОты</w:t>
             </w:r>
+            <w:proofErr w:type="spellEnd"/>
             <w:r>
               <w:rPr>
                 <w:rFonts w:ascii="GothaPro" w:eastAsia="Times New Roman" w:hAnsi="GothaPro" w:cs="Times New Roman"/>
@@ -2593,8 +3093,19 @@
                 <w:lang w:eastAsia="ru-RU"/>
               </w:rPr>
               <w:br/>
+            </w:r>
+            <w:proofErr w:type="spellStart"/>
+            <w:r>
+              <w:rPr>
+                <w:rFonts w:ascii="GothaPro" w:eastAsia="Times New Roman" w:hAnsi="GothaPro" w:cs="Times New Roman"/>
+                <w:spacing w:val="3"/>
+                <w:sz w:val="24"/>
+                <w:szCs w:val="24"/>
+                <w:lang w:eastAsia="ru-RU"/>
+              </w:rPr>
               <w:t>тамОжня</w:t>
             </w:r>
+            <w:proofErr w:type="spellEnd"/>
             <w:r>
               <w:rPr>
                 <w:rFonts w:ascii="GothaPro" w:eastAsia="Times New Roman" w:hAnsi="GothaPro" w:cs="Times New Roman"/>
@@ -2604,24 +3115,38 @@
                 <w:lang w:eastAsia="ru-RU"/>
               </w:rPr>
               <w:br/>
+            </w:r>
+            <w:proofErr w:type="spellStart"/>
+            <w:r>
+              <w:rPr>
+                <w:rFonts w:ascii="GothaPro" w:eastAsia="Times New Roman" w:hAnsi="GothaPro" w:cs="Times New Roman"/>
+                <w:spacing w:val="3"/>
+                <w:sz w:val="24"/>
+                <w:szCs w:val="24"/>
+                <w:lang w:eastAsia="ru-RU"/>
+              </w:rPr>
               <w:t>цепОчка</w:t>
             </w:r>
+            <w:proofErr w:type="spellEnd"/>
           </w:p>
         </w:tc>
         <w:tc>
           <w:tcPr>
-            <w:tcW w:w="5255" w:type="dxa"/>
-            <w:shd w:val="clear" w:color="auto" w:fill="FFFFFF"/>
-            <w:hideMark/>
+            <w:tcW w:w="3115" w:type="dxa"/>
           </w:tcPr>
           <w:p>
             <w:pPr>
-              <w:spacing w:after="0" w:line="240" w:lineRule="auto"/>
-              <w:rPr>
-                <w:rFonts w:ascii="GothaPro" w:eastAsia="Times New Roman" w:hAnsi="GothaPro" w:cs="Times New Roman"/>
-                <w:spacing w:val="3"/>
-                <w:sz w:val="32"/>
-                <w:szCs w:val="32"/>
+              <w:spacing w:line="324" w:lineRule="atLeast"/>
+              <w:textAlignment w:val="baseline"/>
+              <w:outlineLvl w:val="2"/>
+              <w:rPr>
+                <w:rFonts w:ascii="GothaPro" w:eastAsia="Times New Roman" w:hAnsi="GothaPro" w:cs="Times New Roman"/>
+                <w:b/>
+                <w:bCs/>
+                <w:spacing w:val="-2"/>
+                <w:sz w:val="28"/>
+                <w:szCs w:val="28"/>
+                <w:u w:val="single"/>
                 <w:lang w:eastAsia="ru-RU"/>
               </w:rPr>
             </w:pPr>
@@ -2692,207 +3217,16 @@
         <w:textAlignment w:val="baseline"/>
         <w:outlineLvl w:val="2"/>
         <w:rPr>
-          <w:rFonts w:ascii="inherit" w:eastAsia="Times New Roman" w:hAnsi="inherit" w:cs="Times New Roman"/>
-          <w:bCs/>
-          <w:i/>
-          <w:spacing w:val="3"/>
-          <w:sz w:val="28"/>
-          <w:szCs w:val="28"/>
-          <w:bdr w:val="none" w:sz="0" w:space="0" w:color="auto" w:frame="1"/>
-          <w:shd w:val="clear" w:color="auto" w:fill="FFFFFF"/>
+          <w:rFonts w:ascii="GothaPro" w:eastAsia="Times New Roman" w:hAnsi="GothaPro" w:cs="Times New Roman"/>
+          <w:b/>
+          <w:bCs/>
+          <w:spacing w:val="-2"/>
+          <w:sz w:val="28"/>
+          <w:szCs w:val="28"/>
+          <w:u w:val="single"/>
           <w:lang w:eastAsia="ru-RU"/>
         </w:rPr>
       </w:pPr>
-      <w:r>
-        <w:rPr>
-          <w:rFonts w:ascii="GothaPro" w:eastAsia="Times New Roman" w:hAnsi="GothaPro" w:cs="Times New Roman"/>
-          <w:b/>
-          <w:bCs/>
-          <w:spacing w:val="-2"/>
-          <w:sz w:val="28"/>
-          <w:szCs w:val="28"/>
-          <w:u w:val="single"/>
-          <w:lang w:eastAsia="ru-RU"/>
-        </w:rPr>
-        <w:t>2.</w:t>
-      </w:r>
-      <w:r>
-        <w:rPr>
-          <w:rFonts w:ascii="GothaPro" w:eastAsia="Times New Roman" w:hAnsi="GothaPro" w:cs="Times New Roman"/>
-          <w:bCs/>
-          <w:spacing w:val="-2"/>
-          <w:sz w:val="28"/>
-          <w:szCs w:val="28"/>
-          <w:u w:val="single"/>
-          <w:lang w:eastAsia="ru-RU"/>
-        </w:rPr>
-        <w:t>Правила ударения</w:t>
-      </w:r>
-      <w:r>
-        <w:rPr>
-          <w:rFonts w:ascii="GothaPro" w:eastAsia="Times New Roman" w:hAnsi="GothaPro" w:cs="Times New Roman"/>
-          <w:b/>
-          <w:bCs/>
-          <w:spacing w:val="-2"/>
-          <w:sz w:val="28"/>
-          <w:szCs w:val="28"/>
-          <w:u w:val="single"/>
-          <w:lang w:eastAsia="ru-RU"/>
-        </w:rPr>
-        <w:t xml:space="preserve"> </w:t>
-      </w:r>
-      <w:r>
-        <w:rPr>
-          <w:rFonts w:ascii="GothaPro" w:eastAsia="Times New Roman" w:hAnsi="GothaPro" w:cs="Times New Roman"/>
-          <w:b/>
-          <w:bCs/>
-          <w:spacing w:val="-2"/>
-          <w:sz w:val="28"/>
-          <w:szCs w:val="28"/>
-          <w:u w:val="single"/>
-          <w:lang w:eastAsia="ru-RU"/>
-        </w:rPr>
-        <w:t>в ПРИЛАГАТЕЛЬНЫХ</w:t>
-      </w:r>
-      <w:r>
-        <w:rPr>
-          <w:rFonts w:ascii="GothaPro" w:eastAsia="Times New Roman" w:hAnsi="GothaPro" w:cs="Times New Roman"/>
-          <w:b/>
-          <w:bCs/>
-          <w:spacing w:val="-2"/>
-          <w:sz w:val="28"/>
-          <w:szCs w:val="28"/>
-          <w:u w:val="single"/>
-          <w:lang w:eastAsia="ru-RU"/>
-        </w:rPr>
-        <w:t>.</w:t>
-      </w:r>
-      <w:r>
-        <w:rPr>
-          <w:rFonts w:ascii="GothaPro" w:eastAsia="Times New Roman" w:hAnsi="GothaPro" w:cs="Times New Roman"/>
-          <w:spacing w:val="3"/>
-          <w:sz w:val="28"/>
-          <w:szCs w:val="28"/>
-          <w:lang w:eastAsia="ru-RU"/>
-        </w:rPr>
-        <w:br/>
-      </w:r>
-      <w:r>
-        <w:rPr>
-          <w:rFonts w:ascii="GothaPro" w:eastAsia="Times New Roman" w:hAnsi="GothaPro" w:cs="Times New Roman"/>
-          <w:bCs/>
-          <w:spacing w:val="3"/>
-          <w:sz w:val="28"/>
-          <w:szCs w:val="28"/>
-          <w:bdr w:val="none" w:sz="0" w:space="0" w:color="auto" w:frame="1"/>
-          <w:shd w:val="clear" w:color="auto" w:fill="FFFFFF"/>
-          <w:lang w:eastAsia="ru-RU"/>
-        </w:rPr>
-        <w:t>1)</w:t>
-      </w:r>
-      <w:r>
-        <w:rPr>
-          <w:rFonts w:ascii="GothaPro" w:eastAsia="Times New Roman" w:hAnsi="GothaPro" w:cs="Times New Roman"/>
-          <w:spacing w:val="3"/>
-          <w:sz w:val="28"/>
-          <w:szCs w:val="28"/>
-          <w:shd w:val="clear" w:color="auto" w:fill="FFFFFF"/>
-          <w:lang w:eastAsia="ru-RU"/>
-        </w:rPr>
-        <w:t> В прилагательных на </w:t>
-      </w:r>
-      <w:r>
-        <w:rPr>
-          <w:rFonts w:ascii="GothaPro" w:eastAsia="Times New Roman" w:hAnsi="GothaPro" w:cs="Times New Roman"/>
-          <w:b/>
-          <w:bCs/>
-          <w:spacing w:val="3"/>
-          <w:sz w:val="28"/>
-          <w:szCs w:val="28"/>
-          <w:u w:val="single"/>
-          <w:bdr w:val="none" w:sz="0" w:space="0" w:color="auto" w:frame="1"/>
-          <w:shd w:val="clear" w:color="auto" w:fill="FFFFFF"/>
-          <w:lang w:eastAsia="ru-RU"/>
-        </w:rPr>
-        <w:t>лИва</w:t>
-      </w:r>
-      <w:r>
-        <w:rPr>
-          <w:rFonts w:ascii="GothaPro" w:eastAsia="Times New Roman" w:hAnsi="GothaPro" w:cs="Times New Roman"/>
-          <w:spacing w:val="3"/>
-          <w:sz w:val="28"/>
-          <w:szCs w:val="28"/>
-          <w:u w:val="single"/>
-          <w:shd w:val="clear" w:color="auto" w:fill="FFFFFF"/>
-          <w:lang w:eastAsia="ru-RU"/>
-        </w:rPr>
-        <w:t> </w:t>
-      </w:r>
-      <w:r>
-        <w:rPr>
-          <w:rFonts w:ascii="GothaPro" w:eastAsia="Times New Roman" w:hAnsi="GothaPro" w:cs="Times New Roman"/>
-          <w:spacing w:val="3"/>
-          <w:sz w:val="28"/>
-          <w:szCs w:val="28"/>
-          <w:shd w:val="clear" w:color="auto" w:fill="FFFFFF"/>
-          <w:lang w:eastAsia="ru-RU"/>
-        </w:rPr>
-        <w:t>ударение падает на </w:t>
-      </w:r>
-      <w:r>
-        <w:rPr>
-          <w:rFonts w:ascii="GothaPro" w:eastAsia="Times New Roman" w:hAnsi="GothaPro" w:cs="Times New Roman"/>
-          <w:b/>
-          <w:bCs/>
-          <w:spacing w:val="3"/>
-          <w:sz w:val="28"/>
-          <w:szCs w:val="28"/>
-          <w:bdr w:val="none" w:sz="0" w:space="0" w:color="auto" w:frame="1"/>
-          <w:shd w:val="clear" w:color="auto" w:fill="FFFFFF"/>
-          <w:lang w:eastAsia="ru-RU"/>
-        </w:rPr>
-        <w:t>И</w:t>
-      </w:r>
-      <w:r>
-        <w:rPr>
-          <w:rFonts w:ascii="GothaPro" w:eastAsia="Times New Roman" w:hAnsi="GothaPro" w:cs="Times New Roman"/>
-          <w:bCs/>
-          <w:i/>
-          <w:spacing w:val="3"/>
-          <w:sz w:val="28"/>
-          <w:szCs w:val="28"/>
-          <w:bdr w:val="none" w:sz="0" w:space="0" w:color="auto" w:frame="1"/>
-          <w:shd w:val="clear" w:color="auto" w:fill="FFFFFF"/>
-          <w:lang w:eastAsia="ru-RU"/>
-        </w:rPr>
-        <w:t>:</w:t>
-      </w:r>
-      <w:r>
-        <w:rPr>
-          <w:rFonts w:ascii="GothaPro" w:eastAsia="Times New Roman" w:hAnsi="GothaPro" w:cs="Times New Roman"/>
-          <w:i/>
-          <w:spacing w:val="3"/>
-          <w:sz w:val="28"/>
-          <w:szCs w:val="28"/>
-          <w:shd w:val="clear" w:color="auto" w:fill="FFFFFF"/>
-          <w:lang w:eastAsia="ru-RU"/>
-        </w:rPr>
-        <w:t> смазлИва, суетлИва, прозорлИва, болтлИва, </w:t>
-      </w:r>
-      <w:r>
-        <w:rPr>
-          <w:rFonts w:ascii="inherit" w:eastAsia="Times New Roman" w:hAnsi="inherit" w:cs="Times New Roman"/>
-          <w:bCs/>
-          <w:i/>
-          <w:spacing w:val="3"/>
-          <w:sz w:val="28"/>
-          <w:szCs w:val="28"/>
-          <w:bdr w:val="none" w:sz="0" w:space="0" w:color="auto" w:frame="1"/>
-          <w:shd w:val="clear" w:color="auto" w:fill="FFFFFF"/>
-          <w:lang w:eastAsia="ru-RU"/>
-        </w:rPr>
-        <w:t>НО: прожОрлива.</w:t>
-      </w:r>
     </w:p>
     <w:p>
       <w:pPr>
@@ -2901,6 +3235,215 @@
         <w:textAlignment w:val="baseline"/>
         <w:outlineLvl w:val="2"/>
         <w:rPr>
+          <w:rFonts w:ascii="inherit" w:eastAsia="Times New Roman" w:hAnsi="inherit" w:cs="Times New Roman"/>
+          <w:bCs/>
+          <w:i/>
+          <w:spacing w:val="3"/>
+          <w:sz w:val="28"/>
+          <w:szCs w:val="28"/>
+          <w:bdr w:val="none" w:sz="0" w:space="0" w:color="auto" w:frame="1"/>
+          <w:shd w:val="clear" w:color="auto" w:fill="FFFFFF"/>
+          <w:lang w:eastAsia="ru-RU"/>
+        </w:rPr>
+      </w:pPr>
+      <w:r>
+        <w:rPr>
+          <w:rFonts w:ascii="GothaPro" w:eastAsia="Times New Roman" w:hAnsi="GothaPro" w:cs="Times New Roman"/>
+          <w:b/>
+          <w:bCs/>
+          <w:spacing w:val="-2"/>
+          <w:sz w:val="28"/>
+          <w:szCs w:val="28"/>
+          <w:u w:val="single"/>
+          <w:lang w:eastAsia="ru-RU"/>
+        </w:rPr>
+        <w:t>2.</w:t>
+      </w:r>
+      <w:r>
+        <w:rPr>
+          <w:rFonts w:ascii="GothaPro" w:eastAsia="Times New Roman" w:hAnsi="GothaPro" w:cs="Times New Roman"/>
+          <w:bCs/>
+          <w:spacing w:val="-2"/>
+          <w:sz w:val="28"/>
+          <w:szCs w:val="28"/>
+          <w:u w:val="single"/>
+          <w:lang w:eastAsia="ru-RU"/>
+        </w:rPr>
+        <w:t>Правила ударения</w:t>
+      </w:r>
+      <w:r>
+        <w:rPr>
+          <w:rFonts w:ascii="GothaPro" w:eastAsia="Times New Roman" w:hAnsi="GothaPro" w:cs="Times New Roman"/>
+          <w:b/>
+          <w:bCs/>
+          <w:spacing w:val="-2"/>
+          <w:sz w:val="28"/>
+          <w:szCs w:val="28"/>
+          <w:u w:val="single"/>
+          <w:lang w:eastAsia="ru-RU"/>
+        </w:rPr>
+        <w:t xml:space="preserve"> </w:t>
+      </w:r>
+      <w:r>
+        <w:rPr>
+          <w:rFonts w:ascii="GothaPro" w:eastAsia="Times New Roman" w:hAnsi="GothaPro" w:cs="Times New Roman"/>
+          <w:b/>
+          <w:bCs/>
+          <w:spacing w:val="-2"/>
+          <w:sz w:val="28"/>
+          <w:szCs w:val="28"/>
+          <w:u w:val="single"/>
+          <w:lang w:eastAsia="ru-RU"/>
+        </w:rPr>
+        <w:t>в ПРИЛАГАТЕЛЬНЫХ</w:t>
+      </w:r>
+      <w:r>
+        <w:rPr>
+          <w:rFonts w:ascii="GothaPro" w:eastAsia="Times New Roman" w:hAnsi="GothaPro" w:cs="Times New Roman"/>
+          <w:b/>
+          <w:bCs/>
+          <w:spacing w:val="-2"/>
+          <w:sz w:val="28"/>
+          <w:szCs w:val="28"/>
+          <w:u w:val="single"/>
+          <w:lang w:eastAsia="ru-RU"/>
+        </w:rPr>
+        <w:t>.</w:t>
+      </w:r>
+      <w:r>
+        <w:rPr>
+          <w:rFonts w:ascii="GothaPro" w:eastAsia="Times New Roman" w:hAnsi="GothaPro" w:cs="Times New Roman"/>
+          <w:spacing w:val="3"/>
+          <w:sz w:val="28"/>
+          <w:szCs w:val="28"/>
+          <w:lang w:eastAsia="ru-RU"/>
+        </w:rPr>
+        <w:br/>
+      </w:r>
+      <w:r>
+        <w:rPr>
+          <w:rFonts w:ascii="GothaPro" w:eastAsia="Times New Roman" w:hAnsi="GothaPro" w:cs="Times New Roman"/>
+          <w:bCs/>
+          <w:spacing w:val="3"/>
+          <w:sz w:val="28"/>
+          <w:szCs w:val="28"/>
+          <w:bdr w:val="none" w:sz="0" w:space="0" w:color="auto" w:frame="1"/>
+          <w:shd w:val="clear" w:color="auto" w:fill="FFFFFF"/>
+          <w:lang w:eastAsia="ru-RU"/>
+        </w:rPr>
+        <w:t>1)</w:t>
+      </w:r>
+      <w:r>
+        <w:rPr>
+          <w:rFonts w:ascii="GothaPro" w:eastAsia="Times New Roman" w:hAnsi="GothaPro" w:cs="Times New Roman"/>
+          <w:spacing w:val="3"/>
+          <w:sz w:val="28"/>
+          <w:szCs w:val="28"/>
+          <w:shd w:val="clear" w:color="auto" w:fill="FFFFFF"/>
+          <w:lang w:eastAsia="ru-RU"/>
+        </w:rPr>
+        <w:t> В прилагательных на </w:t>
+      </w:r>
+      <w:r>
+        <w:rPr>
+          <w:rFonts w:ascii="GothaPro" w:eastAsia="Times New Roman" w:hAnsi="GothaPro" w:cs="Times New Roman"/>
+          <w:b/>
+          <w:bCs/>
+          <w:spacing w:val="3"/>
+          <w:sz w:val="28"/>
+          <w:szCs w:val="28"/>
+          <w:u w:val="single"/>
+          <w:bdr w:val="none" w:sz="0" w:space="0" w:color="auto" w:frame="1"/>
+          <w:shd w:val="clear" w:color="auto" w:fill="FFFFFF"/>
+          <w:lang w:eastAsia="ru-RU"/>
+        </w:rPr>
+        <w:t>лИва</w:t>
+      </w:r>
+      <w:r>
+        <w:rPr>
+          <w:rFonts w:ascii="GothaPro" w:eastAsia="Times New Roman" w:hAnsi="GothaPro" w:cs="Times New Roman"/>
+          <w:spacing w:val="3"/>
+          <w:sz w:val="28"/>
+          <w:szCs w:val="28"/>
+          <w:u w:val="single"/>
+          <w:shd w:val="clear" w:color="auto" w:fill="FFFFFF"/>
+          <w:lang w:eastAsia="ru-RU"/>
+        </w:rPr>
+        <w:t> </w:t>
+      </w:r>
+      <w:r>
+        <w:rPr>
+          <w:rFonts w:ascii="GothaPro" w:eastAsia="Times New Roman" w:hAnsi="GothaPro" w:cs="Times New Roman"/>
+          <w:spacing w:val="3"/>
+          <w:sz w:val="28"/>
+          <w:szCs w:val="28"/>
+          <w:shd w:val="clear" w:color="auto" w:fill="FFFFFF"/>
+          <w:lang w:eastAsia="ru-RU"/>
+        </w:rPr>
+        <w:t>ударение падает на </w:t>
+      </w:r>
+      <w:r>
+        <w:rPr>
+          <w:rFonts w:ascii="GothaPro" w:eastAsia="Times New Roman" w:hAnsi="GothaPro" w:cs="Times New Roman"/>
+          <w:b/>
+          <w:bCs/>
+          <w:spacing w:val="3"/>
+          <w:sz w:val="28"/>
+          <w:szCs w:val="28"/>
+          <w:bdr w:val="none" w:sz="0" w:space="0" w:color="auto" w:frame="1"/>
+          <w:shd w:val="clear" w:color="auto" w:fill="FFFFFF"/>
+          <w:lang w:eastAsia="ru-RU"/>
+        </w:rPr>
+        <w:t>И</w:t>
+      </w:r>
+      <w:r>
+        <w:rPr>
+          <w:rFonts w:ascii="GothaPro" w:eastAsia="Times New Roman" w:hAnsi="GothaPro" w:cs="Times New Roman"/>
+          <w:bCs/>
+          <w:i/>
+          <w:spacing w:val="3"/>
+          <w:sz w:val="28"/>
+          <w:szCs w:val="28"/>
+          <w:bdr w:val="none" w:sz="0" w:space="0" w:color="auto" w:frame="1"/>
+          <w:shd w:val="clear" w:color="auto" w:fill="FFFFFF"/>
+          <w:lang w:eastAsia="ru-RU"/>
+        </w:rPr>
+        <w:t>:</w:t>
+      </w:r>
+      <w:r>
+        <w:rPr>
+          <w:rFonts w:ascii="GothaPro" w:eastAsia="Times New Roman" w:hAnsi="GothaPro" w:cs="Times New Roman"/>
+          <w:i/>
+          <w:spacing w:val="3"/>
+          <w:sz w:val="28"/>
+          <w:szCs w:val="28"/>
+          <w:shd w:val="clear" w:color="auto" w:fill="FFFFFF"/>
+          <w:lang w:eastAsia="ru-RU"/>
+        </w:rPr>
+        <w:t> смазлИва, суетлИва, прозорлИва, болтлИва, </w:t>
+      </w:r>
+      <w:r>
+        <w:rPr>
+          <w:rFonts w:ascii="inherit" w:eastAsia="Times New Roman" w:hAnsi="inherit" w:cs="Times New Roman"/>
+          <w:bCs/>
+          <w:i/>
+          <w:spacing w:val="3"/>
+          <w:sz w:val="28"/>
+          <w:szCs w:val="28"/>
+          <w:bdr w:val="none" w:sz="0" w:space="0" w:color="auto" w:frame="1"/>
+          <w:shd w:val="clear" w:color="auto" w:fill="FFFFFF"/>
+          <w:lang w:eastAsia="ru-RU"/>
+        </w:rPr>
+        <w:t>НО: прожОрлива.</w:t>
+      </w:r>
+    </w:p>
+    <w:p>
+      <w:pPr>
+        <w:shd w:val="clear" w:color="auto" w:fill="FFFFFF"/>
+        <w:spacing w:after="0" w:line="324" w:lineRule="atLeast"/>
+        <w:textAlignment w:val="baseline"/>
+        <w:outlineLvl w:val="2"/>
+        <w:rPr>
           <w:rFonts w:ascii="Times New Roman" w:eastAsia="Times New Roman" w:hAnsi="Times New Roman" w:cs="Times New Roman"/>
           <w:sz w:val="28"/>
           <w:szCs w:val="28"/>
@@ -3087,6 +3630,7 @@
           <w:bdr w:val="none" w:sz="0" w:space="0" w:color="auto" w:frame="1"/>
           <w:lang w:eastAsia="ru-RU"/>
         </w:rPr>
+        <w:lastRenderedPageBreak/>
         <w:t>3</w:t>
       </w:r>
       <w:r>
@@ -3144,18 +3688,7 @@
           <w:szCs w:val="28"/>
           <w:lang w:eastAsia="ru-RU"/>
         </w:rPr>
-        <w:t xml:space="preserve">Если в краткой форме прилагательного ударение падает на последний </w:t>
-      </w:r>
-      <w:r>
-        <w:rPr>
-          <w:rFonts w:ascii="GothaPro" w:eastAsia="Times New Roman" w:hAnsi="GothaPro" w:cs="Times New Roman"/>
-          <w:spacing w:val="3"/>
-          <w:sz w:val="28"/>
-          <w:szCs w:val="28"/>
-          <w:lang w:eastAsia="ru-RU"/>
-        </w:rPr>
-        <w:lastRenderedPageBreak/>
-        <w:t>слог, то в форме сравнительной степени ударение</w:t>
+        <w:t>Если в краткой форме прилагательного ударение падает на последний слог, то в форме сравнительной степени ударение</w:t>
       </w:r>
       <w:r>
         <w:rPr>
@@ -3373,38 +3906,82 @@
         </w:rPr>
       </w:pPr>
     </w:p>
+    <w:p>
+      <w:pPr>
+        <w:shd w:val="clear" w:color="auto" w:fill="FFFFFF"/>
+        <w:spacing w:after="240" w:line="240" w:lineRule="auto"/>
+        <w:textAlignment w:val="baseline"/>
+        <w:rPr>
+          <w:rFonts w:ascii="GothaPro" w:eastAsia="Times New Roman" w:hAnsi="GothaPro" w:cs="Times New Roman"/>
+          <w:b/>
+          <w:bCs/>
+          <w:spacing w:val="3"/>
+          <w:sz w:val="28"/>
+          <w:szCs w:val="28"/>
+          <w:lang w:eastAsia="ru-RU"/>
+        </w:rPr>
+      </w:pPr>
+      <w:r>
+        <w:rPr>
+          <w:rFonts w:ascii="GothaPro" w:eastAsia="Times New Roman" w:hAnsi="GothaPro" w:cs="Times New Roman"/>
+          <w:b/>
+          <w:bCs/>
+          <w:spacing w:val="3"/>
+          <w:sz w:val="28"/>
+          <w:szCs w:val="28"/>
+          <w:lang w:eastAsia="ru-RU"/>
+        </w:rPr>
+        <w:t xml:space="preserve">                            </w:t>
+      </w:r>
+      <w:r>
+        <w:rPr>
+          <w:rFonts w:ascii="GothaPro" w:eastAsia="Times New Roman" w:hAnsi="GothaPro" w:cs="Times New Roman"/>
+          <w:b/>
+          <w:bCs/>
+          <w:spacing w:val="3"/>
+          <w:sz w:val="28"/>
+          <w:szCs w:val="28"/>
+          <w:lang w:eastAsia="ru-RU"/>
+        </w:rPr>
+        <w:t>Т</w:t>
+      </w:r>
+      <w:r>
+        <w:rPr>
+          <w:rFonts w:ascii="GothaPro" w:eastAsia="Times New Roman" w:hAnsi="GothaPro" w:cs="Times New Roman"/>
+          <w:b/>
+          <w:bCs/>
+          <w:spacing w:val="3"/>
+          <w:sz w:val="28"/>
+          <w:szCs w:val="28"/>
+          <w:lang w:eastAsia="ru-RU"/>
+        </w:rPr>
+        <w:t>аблица с ударениями</w:t>
+      </w:r>
+    </w:p>
     <w:tbl>
       <w:tblPr>
-        <w:tblpPr w:leftFromText="180" w:rightFromText="180" w:vertAnchor="text" w:horzAnchor="page" w:tblpX="1" w:tblpY="336"/>
-        <w:tblW w:w="11488" w:type="dxa"/>
-        <w:shd w:val="clear" w:color="auto" w:fill="FFFFFF"/>
-        <w:tblCellMar>
-          <w:left w:w="0" w:type="dxa"/>
-          <w:right w:w="0" w:type="dxa"/>
-        </w:tblCellMar>
+        <w:tblStyle w:val="a6"/>
+        <w:tblW w:w="0" w:type="auto"/>
         <w:tblLook w:val="04A0" w:firstRow="1" w:lastRow="0" w:firstColumn="1" w:lastColumn="0" w:noHBand="0" w:noVBand="1"/>
       </w:tblPr>
       <w:tblGrid>
-        <w:gridCol w:w="3161"/>
-        <w:gridCol w:w="3770"/>
-        <w:gridCol w:w="4557"/>
+        <w:gridCol w:w="3115"/>
+        <w:gridCol w:w="3115"/>
+        <w:gridCol w:w="3115"/>
       </w:tblGrid>
       <w:tr>
-        <w:trPr>
-          <w:trHeight w:val="1039"/>
-        </w:trPr>
         <w:tc>
           <w:tcPr>
-            <w:tcW w:w="3161" w:type="dxa"/>
-            <w:shd w:val="clear" w:color="auto" w:fill="EFEFEF"/>
-            <w:vAlign w:val="center"/>
-            <w:hideMark/>
+            <w:tcW w:w="3115" w:type="dxa"/>
           </w:tcPr>
           <w:p>
             <w:pPr>
-              <w:spacing w:after="0" w:line="240" w:lineRule="auto"/>
-              <w:rPr>
-                <w:rFonts w:ascii="GothaPro" w:eastAsia="Times New Roman" w:hAnsi="GothaPro" w:cs="Times New Roman"/>
+              <w:spacing w:after="240"/>
+              <w:textAlignment w:val="baseline"/>
+              <w:rPr>
+                <w:rFonts w:ascii="GothaPro" w:eastAsia="Times New Roman" w:hAnsi="GothaPro" w:cs="Times New Roman"/>
+                <w:b/>
+                <w:bCs/>
                 <w:spacing w:val="3"/>
                 <w:sz w:val="28"/>
                 <w:szCs w:val="28"/>
@@ -3413,31 +3990,42 @@
             </w:pPr>
             <w:r>
               <w:rPr>
-                <w:rFonts w:ascii="inherit" w:eastAsia="Times New Roman" w:hAnsi="inherit" w:cs="Times New Roman"/>
+                <w:rFonts w:ascii="GothaPro" w:eastAsia="Times New Roman" w:hAnsi="GothaPro" w:cs="Times New Roman"/>
                 <w:b/>
                 <w:bCs/>
                 <w:spacing w:val="3"/>
                 <w:sz w:val="28"/>
                 <w:szCs w:val="28"/>
-                <w:bdr w:val="none" w:sz="0" w:space="0" w:color="auto" w:frame="1"/>
-                <w:lang w:eastAsia="ru-RU"/>
-              </w:rPr>
-              <w:t>1 СЛОГ</w:t>
+                <w:lang w:val="en-US" w:eastAsia="ru-RU"/>
+              </w:rPr>
+              <w:t xml:space="preserve">1 </w:t>
+            </w:r>
+            <w:r>
+              <w:rPr>
+                <w:rFonts w:ascii="GothaPro" w:eastAsia="Times New Roman" w:hAnsi="GothaPro" w:cs="Times New Roman"/>
+                <w:b/>
+                <w:bCs/>
+                <w:spacing w:val="3"/>
+                <w:sz w:val="28"/>
+                <w:szCs w:val="28"/>
+                <w:lang w:eastAsia="ru-RU"/>
+              </w:rPr>
+              <w:t>СЛОГ</w:t>
             </w:r>
           </w:p>
         </w:tc>
         <w:tc>
           <w:tcPr>
-            <w:tcW w:w="3770" w:type="dxa"/>
-            <w:shd w:val="clear" w:color="auto" w:fill="EFEFEF"/>
-            <w:vAlign w:val="center"/>
-            <w:hideMark/>
+            <w:tcW w:w="3115" w:type="dxa"/>
           </w:tcPr>
           <w:p>
             <w:pPr>
-              <w:spacing w:after="0" w:line="240" w:lineRule="auto"/>
-              <w:rPr>
-                <w:rFonts w:ascii="GothaPro" w:eastAsia="Times New Roman" w:hAnsi="GothaPro" w:cs="Times New Roman"/>
+              <w:spacing w:after="240"/>
+              <w:textAlignment w:val="baseline"/>
+              <w:rPr>
+                <w:rFonts w:ascii="GothaPro" w:eastAsia="Times New Roman" w:hAnsi="GothaPro" w:cs="Times New Roman"/>
+                <w:b/>
+                <w:bCs/>
                 <w:spacing w:val="3"/>
                 <w:sz w:val="28"/>
                 <w:szCs w:val="28"/>
@@ -3446,13 +4034,12 @@
             </w:pPr>
             <w:r>
               <w:rPr>
-                <w:rFonts w:ascii="inherit" w:eastAsia="Times New Roman" w:hAnsi="inherit" w:cs="Times New Roman"/>
+                <w:rFonts w:ascii="GothaPro" w:eastAsia="Times New Roman" w:hAnsi="GothaPro" w:cs="Times New Roman"/>
                 <w:b/>
                 <w:bCs/>
                 <w:spacing w:val="3"/>
                 <w:sz w:val="28"/>
                 <w:szCs w:val="28"/>
-                <w:bdr w:val="none" w:sz="0" w:space="0" w:color="auto" w:frame="1"/>
                 <w:lang w:eastAsia="ru-RU"/>
               </w:rPr>
               <w:t>2 СЛОГ</w:t>
@@ -3461,16 +4048,16 @@
         </w:tc>
         <w:tc>
           <w:tcPr>
-            <w:tcW w:w="4557" w:type="dxa"/>
-            <w:shd w:val="clear" w:color="auto" w:fill="EFEFEF"/>
-            <w:vAlign w:val="center"/>
-            <w:hideMark/>
+            <w:tcW w:w="3115" w:type="dxa"/>
           </w:tcPr>
           <w:p>
             <w:pPr>
-              <w:spacing w:after="0" w:line="240" w:lineRule="auto"/>
-              <w:rPr>
-                <w:rFonts w:ascii="GothaPro" w:eastAsia="Times New Roman" w:hAnsi="GothaPro" w:cs="Times New Roman"/>
+              <w:spacing w:after="240"/>
+              <w:textAlignment w:val="baseline"/>
+              <w:rPr>
+                <w:rFonts w:ascii="GothaPro" w:eastAsia="Times New Roman" w:hAnsi="GothaPro" w:cs="Times New Roman"/>
+                <w:b/>
+                <w:bCs/>
                 <w:spacing w:val="3"/>
                 <w:sz w:val="28"/>
                 <w:szCs w:val="28"/>
@@ -3479,35 +4066,32 @@
             </w:pPr>
             <w:r>
               <w:rPr>
-                <w:rFonts w:ascii="inherit" w:eastAsia="Times New Roman" w:hAnsi="inherit" w:cs="Times New Roman"/>
+                <w:rFonts w:ascii="GothaPro" w:eastAsia="Times New Roman" w:hAnsi="GothaPro" w:cs="Times New Roman"/>
                 <w:b/>
                 <w:bCs/>
                 <w:spacing w:val="3"/>
                 <w:sz w:val="28"/>
                 <w:szCs w:val="28"/>
-                <w:bdr w:val="none" w:sz="0" w:space="0" w:color="auto" w:frame="1"/>
-                <w:lang w:eastAsia="ru-RU"/>
-              </w:rPr>
-              <w:t>3-4... СЛОГИ</w:t>
+                <w:lang w:eastAsia="ru-RU"/>
+              </w:rPr>
+              <w:t>3-4 СЛОГИ</w:t>
             </w:r>
           </w:p>
         </w:tc>
       </w:tr>
       <w:tr>
-        <w:trPr>
-          <w:trHeight w:val="2238"/>
-        </w:trPr>
         <w:tc>
           <w:tcPr>
-            <w:tcW w:w="3161" w:type="dxa"/>
-            <w:shd w:val="clear" w:color="auto" w:fill="FFFFFF"/>
-            <w:hideMark/>
+            <w:tcW w:w="3115" w:type="dxa"/>
           </w:tcPr>
           <w:p>
             <w:pPr>
-              <w:spacing w:after="0" w:line="240" w:lineRule="auto"/>
-              <w:rPr>
-                <w:rFonts w:ascii="GothaPro" w:eastAsia="Times New Roman" w:hAnsi="GothaPro" w:cs="Times New Roman"/>
+              <w:spacing w:after="240"/>
+              <w:textAlignment w:val="baseline"/>
+              <w:rPr>
+                <w:rFonts w:ascii="GothaPro" w:eastAsia="Times New Roman" w:hAnsi="GothaPro" w:cs="Times New Roman"/>
+                <w:b/>
+                <w:bCs/>
                 <w:spacing w:val="3"/>
                 <w:sz w:val="28"/>
                 <w:szCs w:val="28"/>
@@ -3518,6 +4102,8 @@
             <w:r>
               <w:rPr>
                 <w:rFonts w:ascii="GothaPro" w:eastAsia="Times New Roman" w:hAnsi="GothaPro" w:cs="Times New Roman"/>
+                <w:b/>
+                <w:bCs/>
                 <w:spacing w:val="3"/>
                 <w:sz w:val="28"/>
                 <w:szCs w:val="28"/>
@@ -3529,9 +4115,12 @@
           </w:p>
           <w:p>
             <w:pPr>
-              <w:spacing w:after="0" w:line="240" w:lineRule="auto"/>
-              <w:rPr>
-                <w:rFonts w:ascii="GothaPro" w:eastAsia="Times New Roman" w:hAnsi="GothaPro" w:cs="Times New Roman"/>
+              <w:spacing w:after="240"/>
+              <w:textAlignment w:val="baseline"/>
+              <w:rPr>
+                <w:rFonts w:ascii="GothaPro" w:eastAsia="Times New Roman" w:hAnsi="GothaPro" w:cs="Times New Roman"/>
+                <w:b/>
+                <w:bCs/>
                 <w:spacing w:val="3"/>
                 <w:sz w:val="28"/>
                 <w:szCs w:val="28"/>
@@ -3542,6 +4131,8 @@
             <w:r>
               <w:rPr>
                 <w:rFonts w:ascii="GothaPro" w:eastAsia="Times New Roman" w:hAnsi="GothaPro" w:cs="Times New Roman"/>
+                <w:b/>
+                <w:bCs/>
                 <w:spacing w:val="3"/>
                 <w:sz w:val="28"/>
                 <w:szCs w:val="28"/>
@@ -3550,20 +4141,27 @@
               <w:t>слИвовый</w:t>
             </w:r>
             <w:proofErr w:type="spellEnd"/>
-            <w:r>
-              <w:rPr>
-                <w:rFonts w:ascii="GothaPro" w:eastAsia="Times New Roman" w:hAnsi="GothaPro" w:cs="Times New Roman"/>
+          </w:p>
+          <w:p>
+            <w:pPr>
+              <w:spacing w:after="240"/>
+              <w:textAlignment w:val="baseline"/>
+              <w:rPr>
+                <w:rFonts w:ascii="GothaPro" w:eastAsia="Times New Roman" w:hAnsi="GothaPro" w:cs="Times New Roman"/>
+                <w:b/>
+                <w:bCs/>
                 <w:spacing w:val="3"/>
                 <w:sz w:val="28"/>
                 <w:szCs w:val="28"/>
                 <w:lang w:eastAsia="ru-RU"/>
               </w:rPr>
-              <w:br/>
-            </w:r>
+            </w:pPr>
             <w:proofErr w:type="spellStart"/>
             <w:r>
               <w:rPr>
                 <w:rFonts w:ascii="GothaPro" w:eastAsia="Times New Roman" w:hAnsi="GothaPro" w:cs="Times New Roman"/>
+                <w:b/>
+                <w:bCs/>
                 <w:spacing w:val="3"/>
                 <w:sz w:val="28"/>
                 <w:szCs w:val="28"/>
@@ -3576,24 +4174,28 @@
         </w:tc>
         <w:tc>
           <w:tcPr>
-            <w:tcW w:w="3770" w:type="dxa"/>
-            <w:shd w:val="clear" w:color="auto" w:fill="FFFFFF"/>
-            <w:hideMark/>
+            <w:tcW w:w="3115" w:type="dxa"/>
           </w:tcPr>
           <w:p>
             <w:pPr>
-              <w:spacing w:after="0" w:line="240" w:lineRule="auto"/>
-              <w:rPr>
-                <w:rFonts w:ascii="GothaPro" w:eastAsia="Times New Roman" w:hAnsi="GothaPro" w:cs="Times New Roman"/>
+              <w:spacing w:after="240"/>
+              <w:textAlignment w:val="baseline"/>
+              <w:rPr>
+                <w:rFonts w:ascii="GothaPro" w:eastAsia="Times New Roman" w:hAnsi="GothaPro" w:cs="Times New Roman"/>
+                <w:b/>
+                <w:bCs/>
                 <w:spacing w:val="3"/>
                 <w:sz w:val="28"/>
                 <w:szCs w:val="28"/>
                 <w:lang w:eastAsia="ru-RU"/>
               </w:rPr>
             </w:pPr>
-            <w:r>
-              <w:rPr>
-                <w:rFonts w:ascii="GothaPro" w:eastAsia="Times New Roman" w:hAnsi="GothaPro" w:cs="Times New Roman"/>
+            <w:proofErr w:type="spellStart"/>
+            <w:r>
+              <w:rPr>
+                <w:rFonts w:ascii="GothaPro" w:eastAsia="Times New Roman" w:hAnsi="GothaPro" w:cs="Times New Roman"/>
+                <w:b/>
+                <w:bCs/>
                 <w:spacing w:val="3"/>
                 <w:sz w:val="28"/>
                 <w:szCs w:val="28"/>
@@ -3601,39 +4203,62 @@
               </w:rPr>
               <w:t>оптОвый</w:t>
             </w:r>
-            <w:r>
-              <w:rPr>
-                <w:rFonts w:ascii="GothaPro" w:eastAsia="Times New Roman" w:hAnsi="GothaPro" w:cs="Times New Roman"/>
+            <w:proofErr w:type="spellEnd"/>
+          </w:p>
+          <w:p>
+            <w:pPr>
+              <w:spacing w:after="240"/>
+              <w:textAlignment w:val="baseline"/>
+              <w:rPr>
+                <w:rFonts w:ascii="GothaPro" w:eastAsia="Times New Roman" w:hAnsi="GothaPro" w:cs="Times New Roman"/>
+                <w:b/>
+                <w:bCs/>
                 <w:spacing w:val="3"/>
                 <w:sz w:val="28"/>
                 <w:szCs w:val="28"/>
                 <w:lang w:eastAsia="ru-RU"/>
               </w:rPr>
-              <w:br/>
+            </w:pPr>
+            <w:proofErr w:type="spellStart"/>
+            <w:r>
+              <w:rPr>
+                <w:rFonts w:ascii="GothaPro" w:eastAsia="Times New Roman" w:hAnsi="GothaPro" w:cs="Times New Roman"/>
+                <w:b/>
+                <w:bCs/>
+                <w:spacing w:val="3"/>
+                <w:sz w:val="28"/>
+                <w:szCs w:val="28"/>
+                <w:lang w:eastAsia="ru-RU"/>
+              </w:rPr>
               <w:t>прожОрлива</w:t>
             </w:r>
+            <w:proofErr w:type="spellEnd"/>
           </w:p>
         </w:tc>
         <w:tc>
           <w:tcPr>
-            <w:tcW w:w="4557" w:type="dxa"/>
-            <w:shd w:val="clear" w:color="auto" w:fill="FFFFFF"/>
-            <w:hideMark/>
+            <w:tcW w:w="3115" w:type="dxa"/>
           </w:tcPr>
           <w:p>
             <w:pPr>
-              <w:spacing w:after="0" w:line="240" w:lineRule="auto"/>
-              <w:rPr>
-                <w:rFonts w:ascii="GothaPro" w:eastAsia="Times New Roman" w:hAnsi="GothaPro" w:cs="Times New Roman"/>
+              <w:spacing w:after="240"/>
+              <w:textAlignment w:val="baseline"/>
+              <w:rPr>
+                <w:rFonts w:ascii="GothaPro" w:eastAsia="Times New Roman" w:hAnsi="GothaPro" w:cs="Times New Roman"/>
+                <w:b/>
+                <w:bCs/>
                 <w:spacing w:val="3"/>
                 <w:sz w:val="28"/>
                 <w:szCs w:val="28"/>
                 <w:lang w:eastAsia="ru-RU"/>
               </w:rPr>
             </w:pPr>
-            <w:r>
-              <w:rPr>
-                <w:rFonts w:ascii="GothaPro" w:eastAsia="Times New Roman" w:hAnsi="GothaPro" w:cs="Times New Roman"/>
+            <w:proofErr w:type="spellStart"/>
+            <w:r>
+              <w:rPr>
+                <w:rFonts w:ascii="GothaPro" w:eastAsia="Times New Roman" w:hAnsi="GothaPro" w:cs="Times New Roman"/>
+                <w:b/>
+                <w:bCs/>
                 <w:spacing w:val="3"/>
                 <w:sz w:val="28"/>
                 <w:szCs w:val="28"/>
@@ -3641,6 +4266,7 @@
               </w:rPr>
               <w:t>мозаИчный</w:t>
             </w:r>
+            <w:proofErr w:type="spellEnd"/>
           </w:p>
         </w:tc>
       </w:tr>
@@ -3670,19 +4296,7 @@
           <w:szCs w:val="28"/>
           <w:lang w:eastAsia="ru-RU"/>
         </w:rPr>
-        <w:t xml:space="preserve">                            </w:t>
-      </w:r>
-      <w:r>
-        <w:rPr>
-          <w:rFonts w:ascii="GothaPro" w:eastAsia="Times New Roman" w:hAnsi="GothaPro" w:cs="Times New Roman"/>
-          <w:b/>
-          <w:bCs/>
-          <w:spacing w:val="3"/>
-          <w:sz w:val="28"/>
-          <w:szCs w:val="28"/>
-          <w:lang w:eastAsia="ru-RU"/>
-        </w:rPr>
-        <w:t xml:space="preserve">таблица с ударениями </w:t>
+        <w:t xml:space="preserve"> </w:t>
       </w:r>
     </w:p>
     <w:p>
@@ -4559,7 +5173,151 @@
           <w:shd w:val="clear" w:color="auto" w:fill="FFFFFF"/>
           <w:lang w:eastAsia="ru-RU"/>
         </w:rPr>
-        <w:t xml:space="preserve">, влилАсь, ворвалАсь, воспринялА, воссоздалА, гналА, гналАсь, добралА, добралАсь, ждалА, дождалАсь, занялА, заперлА, </w:t>
+        <w:t xml:space="preserve">, влилАсь, ворвалАсь, воспринялА, воссоздалА, гналА, гналАсь, </w:t>
+      </w:r>
+      <w:proofErr w:type="spellStart"/>
+      <w:r>
+        <w:rPr>
+          <w:rFonts w:ascii="GothaPro" w:eastAsia="Times New Roman" w:hAnsi="GothaPro" w:cs="Times New Roman"/>
+          <w:spacing w:val="3"/>
+          <w:sz w:val="28"/>
+          <w:szCs w:val="28"/>
+          <w:shd w:val="clear" w:color="auto" w:fill="FFFFFF"/>
+          <w:lang w:eastAsia="ru-RU"/>
+        </w:rPr>
+        <w:t>добралА</w:t>
+      </w:r>
+      <w:proofErr w:type="spellEnd"/>
+      <w:r>
+        <w:rPr>
+          <w:rFonts w:ascii="GothaPro" w:eastAsia="Times New Roman" w:hAnsi="GothaPro" w:cs="Times New Roman"/>
+          <w:spacing w:val="3"/>
+          <w:sz w:val="28"/>
+          <w:szCs w:val="28"/>
+          <w:shd w:val="clear" w:color="auto" w:fill="FFFFFF"/>
+          <w:lang w:eastAsia="ru-RU"/>
+        </w:rPr>
+        <w:t xml:space="preserve">, </w:t>
+      </w:r>
+      <w:proofErr w:type="spellStart"/>
+      <w:r>
+        <w:rPr>
+          <w:rFonts w:ascii="GothaPro" w:eastAsia="Times New Roman" w:hAnsi="GothaPro" w:cs="Times New Roman"/>
+          <w:spacing w:val="3"/>
+          <w:sz w:val="28"/>
+          <w:szCs w:val="28"/>
+          <w:shd w:val="clear" w:color="auto" w:fill="FFFFFF"/>
+          <w:lang w:eastAsia="ru-RU"/>
+        </w:rPr>
+        <w:t>добралАсь</w:t>
+      </w:r>
+      <w:proofErr w:type="spellEnd"/>
+      <w:r>
+        <w:rPr>
+          <w:rFonts w:ascii="GothaPro" w:eastAsia="Times New Roman" w:hAnsi="GothaPro" w:cs="Times New Roman"/>
+          <w:spacing w:val="3"/>
+          <w:sz w:val="28"/>
+          <w:szCs w:val="28"/>
+          <w:shd w:val="clear" w:color="auto" w:fill="FFFFFF"/>
+          <w:lang w:eastAsia="ru-RU"/>
+        </w:rPr>
+        <w:t xml:space="preserve">, </w:t>
+      </w:r>
+      <w:proofErr w:type="spellStart"/>
+      <w:r>
+        <w:rPr>
+          <w:rFonts w:ascii="GothaPro" w:eastAsia="Times New Roman" w:hAnsi="GothaPro" w:cs="Times New Roman"/>
+          <w:spacing w:val="3"/>
+          <w:sz w:val="28"/>
+          <w:szCs w:val="28"/>
+          <w:shd w:val="clear" w:color="auto" w:fill="FFFFFF"/>
+          <w:lang w:eastAsia="ru-RU"/>
+        </w:rPr>
+        <w:t>ждалА</w:t>
+      </w:r>
+      <w:proofErr w:type="spellEnd"/>
+      <w:r>
+        <w:rPr>
+          <w:rFonts w:ascii="GothaPro" w:eastAsia="Times New Roman" w:hAnsi="GothaPro" w:cs="Times New Roman"/>
+          <w:spacing w:val="3"/>
+          <w:sz w:val="28"/>
+          <w:szCs w:val="28"/>
+          <w:shd w:val="clear" w:color="auto" w:fill="FFFFFF"/>
+          <w:lang w:eastAsia="ru-RU"/>
+        </w:rPr>
+        <w:t xml:space="preserve">, </w:t>
+      </w:r>
+      <w:proofErr w:type="spellStart"/>
+      <w:r>
+        <w:rPr>
+          <w:rFonts w:ascii="GothaPro" w:eastAsia="Times New Roman" w:hAnsi="GothaPro" w:cs="Times New Roman"/>
+          <w:spacing w:val="3"/>
+          <w:sz w:val="28"/>
+          <w:szCs w:val="28"/>
+          <w:shd w:val="clear" w:color="auto" w:fill="FFFFFF"/>
+          <w:lang w:eastAsia="ru-RU"/>
+        </w:rPr>
+        <w:t>дождалАсь</w:t>
+      </w:r>
+      <w:proofErr w:type="spellEnd"/>
+      <w:r>
+        <w:rPr>
+          <w:rFonts w:ascii="GothaPro" w:eastAsia="Times New Roman" w:hAnsi="GothaPro" w:cs="Times New Roman"/>
+          <w:spacing w:val="3"/>
+          <w:sz w:val="28"/>
+          <w:szCs w:val="28"/>
+          <w:shd w:val="clear" w:color="auto" w:fill="FFFFFF"/>
+          <w:lang w:eastAsia="ru-RU"/>
+        </w:rPr>
+        <w:t xml:space="preserve">, </w:t>
+      </w:r>
+      <w:proofErr w:type="spellStart"/>
+      <w:r>
+        <w:rPr>
+          <w:rFonts w:ascii="GothaPro" w:eastAsia="Times New Roman" w:hAnsi="GothaPro" w:cs="Times New Roman"/>
+          <w:spacing w:val="3"/>
+          <w:sz w:val="28"/>
+          <w:szCs w:val="28"/>
+          <w:shd w:val="clear" w:color="auto" w:fill="FFFFFF"/>
+          <w:lang w:eastAsia="ru-RU"/>
+        </w:rPr>
+        <w:t>занялА</w:t>
+      </w:r>
+      <w:proofErr w:type="spellEnd"/>
+      <w:r>
+        <w:rPr>
+          <w:rFonts w:ascii="GothaPro" w:eastAsia="Times New Roman" w:hAnsi="GothaPro" w:cs="Times New Roman"/>
+          <w:spacing w:val="3"/>
+          <w:sz w:val="28"/>
+          <w:szCs w:val="28"/>
+          <w:shd w:val="clear" w:color="auto" w:fill="FFFFFF"/>
+          <w:lang w:eastAsia="ru-RU"/>
+        </w:rPr>
+        <w:t xml:space="preserve">, </w:t>
+      </w:r>
+      <w:proofErr w:type="spellStart"/>
+      <w:r>
+        <w:rPr>
+          <w:rFonts w:ascii="GothaPro" w:eastAsia="Times New Roman" w:hAnsi="GothaPro" w:cs="Times New Roman"/>
+          <w:spacing w:val="3"/>
+          <w:sz w:val="28"/>
+          <w:szCs w:val="28"/>
+          <w:shd w:val="clear" w:color="auto" w:fill="FFFFFF"/>
+          <w:lang w:eastAsia="ru-RU"/>
+        </w:rPr>
+        <w:t>заперлА</w:t>
+      </w:r>
+      <w:proofErr w:type="spellEnd"/>
+      <w:r>
+        <w:rPr>
+          <w:rFonts w:ascii="GothaPro" w:eastAsia="Times New Roman" w:hAnsi="GothaPro" w:cs="Times New Roman"/>
+          <w:spacing w:val="3"/>
+          <w:sz w:val="28"/>
+          <w:szCs w:val="28"/>
+          <w:shd w:val="clear" w:color="auto" w:fill="FFFFFF"/>
+          <w:lang w:eastAsia="ru-RU"/>
+        </w:rPr>
+        <w:t xml:space="preserve">, </w:t>
       </w:r>
       <w:proofErr w:type="spellStart"/>
       <w:r>
@@ -4610,6 +5368,7 @@
           <w:shd w:val="clear" w:color="auto" w:fill="FFFFFF"/>
           <w:lang w:eastAsia="ru-RU"/>
         </w:rPr>
+        <w:lastRenderedPageBreak/>
         <w:t>Исключения</w:t>
       </w:r>
       <w:r>
@@ -4737,38 +5496,6 @@
         </w:rPr>
         <w:t>.</w:t>
       </w:r>
-    </w:p>
-    <w:p>
-      <w:pPr>
-        <w:spacing w:after="0" w:line="240" w:lineRule="auto"/>
-        <w:rPr>
-          <w:rFonts w:ascii="GothaPro" w:eastAsia="Times New Roman" w:hAnsi="GothaPro" w:cs="Times New Roman"/>
-          <w:bCs/>
-          <w:i/>
-          <w:spacing w:val="3"/>
-          <w:sz w:val="28"/>
-          <w:szCs w:val="28"/>
-          <w:bdr w:val="none" w:sz="0" w:space="0" w:color="auto" w:frame="1"/>
-          <w:shd w:val="clear" w:color="auto" w:fill="FFFFFF"/>
-          <w:lang w:eastAsia="ru-RU"/>
-        </w:rPr>
-      </w:pPr>
-    </w:p>
-    <w:p>
-      <w:pPr>
-        <w:spacing w:after="0" w:line="240" w:lineRule="auto"/>
-        <w:rPr>
-          <w:rFonts w:ascii="GothaPro" w:eastAsia="Times New Roman" w:hAnsi="GothaPro" w:cs="Times New Roman"/>
-          <w:bCs/>
-          <w:i/>
-          <w:spacing w:val="3"/>
-          <w:sz w:val="28"/>
-          <w:szCs w:val="28"/>
-          <w:bdr w:val="none" w:sz="0" w:space="0" w:color="auto" w:frame="1"/>
-          <w:shd w:val="clear" w:color="auto" w:fill="FFFFFF"/>
-          <w:lang w:eastAsia="ru-RU"/>
-        </w:rPr>
-      </w:pPr>
     </w:p>
     <w:p>
       <w:pPr>
@@ -4830,6 +5557,19 @@
       </w:r>
       <w:r>
         <w:rPr>
+          <w:rFonts w:ascii="inherit" w:eastAsia="Times New Roman" w:hAnsi="inherit" w:cs="Times New Roman" w:hint="eastAsia"/>
+          <w:b/>
+          <w:bCs/>
+          <w:spacing w:val="3"/>
+          <w:sz w:val="28"/>
+          <w:szCs w:val="28"/>
+          <w:bdr w:val="none" w:sz="0" w:space="0" w:color="auto" w:frame="1"/>
+          <w:lang w:eastAsia="ru-RU"/>
+        </w:rPr>
+        <w:t>Т</w:t>
+      </w:r>
+      <w:r>
+        <w:rPr>
           <w:rFonts w:ascii="inherit" w:eastAsia="Times New Roman" w:hAnsi="inherit" w:cs="Times New Roman"/>
           <w:b/>
           <w:bCs/>
@@ -4839,7 +5579,7 @@
           <w:bdr w:val="none" w:sz="0" w:space="0" w:color="auto" w:frame="1"/>
           <w:lang w:eastAsia="ru-RU"/>
         </w:rPr>
-        <w:t>таблица с ударениями</w:t>
+        <w:t>аблица с ударениями</w:t>
       </w:r>
       <w:r>
         <w:rPr>
@@ -4857,36 +5597,25 @@
     </w:p>
     <w:tbl>
       <w:tblPr>
-        <w:tblpPr w:leftFromText="180" w:rightFromText="180" w:vertAnchor="text" w:horzAnchor="page" w:tblpX="1" w:tblpY="128"/>
-        <w:tblW w:w="10995" w:type="dxa"/>
-        <w:shd w:val="clear" w:color="auto" w:fill="FFFFFF"/>
-        <w:tblCellMar>
-          <w:left w:w="0" w:type="dxa"/>
-          <w:right w:w="0" w:type="dxa"/>
-        </w:tblCellMar>
+        <w:tblStyle w:val="a6"/>
+        <w:tblW w:w="0" w:type="auto"/>
         <w:tblLook w:val="04A0" w:firstRow="1" w:lastRow="0" w:firstColumn="1" w:lastColumn="0" w:noHBand="0" w:noVBand="1"/>
       </w:tblPr>
       <w:tblGrid>
-        <w:gridCol w:w="5497"/>
-        <w:gridCol w:w="5498"/>
+        <w:gridCol w:w="4672"/>
+        <w:gridCol w:w="4673"/>
       </w:tblGrid>
       <w:tr>
-        <w:trPr>
-          <w:trHeight w:val="297"/>
-        </w:trPr>
         <w:tc>
           <w:tcPr>
-            <w:tcW w:w="5497" w:type="dxa"/>
-            <w:shd w:val="clear" w:color="auto" w:fill="EFEFEF"/>
-            <w:vAlign w:val="center"/>
-            <w:hideMark/>
+            <w:tcW w:w="4672" w:type="dxa"/>
           </w:tcPr>
           <w:p>
             <w:pPr>
-              <w:spacing w:after="0" w:line="240" w:lineRule="auto"/>
-              <w:rPr>
-                <w:rFonts w:ascii="GothaPro" w:eastAsia="Times New Roman" w:hAnsi="GothaPro" w:cs="Times New Roman"/>
-                <w:spacing w:val="3"/>
+              <w:rPr>
+                <w:rFonts w:ascii="Times New Roman" w:eastAsia="Times New Roman" w:hAnsi="Times New Roman" w:cs="Times New Roman"/>
+                <w:b/>
+                <w:bCs/>
                 <w:sz w:val="28"/>
                 <w:szCs w:val="28"/>
                 <w:lang w:eastAsia="ru-RU"/>
@@ -4894,13 +5623,11 @@
             </w:pPr>
             <w:r>
               <w:rPr>
-                <w:rFonts w:ascii="inherit" w:eastAsia="Times New Roman" w:hAnsi="inherit" w:cs="Times New Roman"/>
+                <w:rFonts w:ascii="Times New Roman" w:eastAsia="Times New Roman" w:hAnsi="Times New Roman" w:cs="Times New Roman"/>
                 <w:b/>
                 <w:bCs/>
-                <w:spacing w:val="3"/>
                 <w:sz w:val="28"/>
                 <w:szCs w:val="28"/>
-                <w:bdr w:val="none" w:sz="0" w:space="0" w:color="auto" w:frame="1"/>
                 <w:lang w:eastAsia="ru-RU"/>
               </w:rPr>
               <w:t>1 СЛОГ</w:t>
@@ -4909,17 +5636,14 @@
         </w:tc>
         <w:tc>
           <w:tcPr>
-            <w:tcW w:w="5498" w:type="dxa"/>
-            <w:shd w:val="clear" w:color="auto" w:fill="EFEFEF"/>
-            <w:vAlign w:val="center"/>
-            <w:hideMark/>
+            <w:tcW w:w="4673" w:type="dxa"/>
           </w:tcPr>
           <w:p>
             <w:pPr>
-              <w:spacing w:after="0" w:line="240" w:lineRule="auto"/>
-              <w:rPr>
-                <w:rFonts w:ascii="GothaPro" w:eastAsia="Times New Roman" w:hAnsi="GothaPro" w:cs="Times New Roman"/>
-                <w:spacing w:val="3"/>
+              <w:rPr>
+                <w:rFonts w:ascii="Times New Roman" w:eastAsia="Times New Roman" w:hAnsi="Times New Roman" w:cs="Times New Roman"/>
+                <w:b/>
+                <w:bCs/>
                 <w:sz w:val="28"/>
                 <w:szCs w:val="28"/>
                 <w:lang w:eastAsia="ru-RU"/>
@@ -4927,33 +5651,25 @@
             </w:pPr>
             <w:r>
               <w:rPr>
-                <w:rFonts w:ascii="inherit" w:eastAsia="Times New Roman" w:hAnsi="inherit" w:cs="Times New Roman"/>
+                <w:rFonts w:ascii="Times New Roman" w:eastAsia="Times New Roman" w:hAnsi="Times New Roman" w:cs="Times New Roman"/>
                 <w:b/>
                 <w:bCs/>
-                <w:spacing w:val="3"/>
                 <w:sz w:val="28"/>
                 <w:szCs w:val="28"/>
-                <w:bdr w:val="none" w:sz="0" w:space="0" w:color="auto" w:frame="1"/>
-                <w:lang w:eastAsia="ru-RU"/>
-              </w:rPr>
-              <w:t>2-3 СЛОГИ</w:t>
+                <w:lang w:eastAsia="ru-RU"/>
+              </w:rPr>
+              <w:t>2 СЛОГ</w:t>
             </w:r>
           </w:p>
         </w:tc>
       </w:tr>
       <w:tr>
-        <w:trPr>
-          <w:trHeight w:val="3916"/>
-        </w:trPr>
         <w:tc>
           <w:tcPr>
-            <w:tcW w:w="0" w:type="auto"/>
-            <w:shd w:val="clear" w:color="auto" w:fill="FFFFFF"/>
-            <w:hideMark/>
+            <w:tcW w:w="4672" w:type="dxa"/>
           </w:tcPr>
           <w:p>
             <w:pPr>
-              <w:spacing w:after="0" w:line="240" w:lineRule="auto"/>
               <w:rPr>
                 <w:rFonts w:ascii="GothaPro" w:eastAsia="Times New Roman" w:hAnsi="GothaPro" w:cs="Times New Roman"/>
                 <w:spacing w:val="3"/>
@@ -5175,72 +5891,10 @@
           </w:p>
           <w:p>
             <w:pPr>
-              <w:spacing w:after="0" w:line="240" w:lineRule="auto"/>
-              <w:rPr>
-                <w:rFonts w:ascii="GothaPro" w:eastAsia="Times New Roman" w:hAnsi="GothaPro" w:cs="Times New Roman"/>
-                <w:spacing w:val="3"/>
-                <w:sz w:val="24"/>
-                <w:szCs w:val="24"/>
-                <w:lang w:eastAsia="ru-RU"/>
-              </w:rPr>
-            </w:pPr>
-          </w:p>
-          <w:p>
-            <w:pPr>
-              <w:spacing w:after="0" w:line="240" w:lineRule="auto"/>
-              <w:rPr>
-                <w:rFonts w:ascii="GothaPro" w:eastAsia="Times New Roman" w:hAnsi="GothaPro" w:cs="Times New Roman"/>
-                <w:spacing w:val="3"/>
-                <w:sz w:val="24"/>
-                <w:szCs w:val="24"/>
-                <w:lang w:eastAsia="ru-RU"/>
-              </w:rPr>
-            </w:pPr>
-          </w:p>
-          <w:p>
-            <w:pPr>
-              <w:spacing w:after="0" w:line="240" w:lineRule="auto"/>
-              <w:rPr>
-                <w:rFonts w:ascii="GothaPro" w:eastAsia="Times New Roman" w:hAnsi="GothaPro" w:cs="Times New Roman"/>
-                <w:spacing w:val="3"/>
-                <w:sz w:val="24"/>
-                <w:szCs w:val="24"/>
-                <w:lang w:eastAsia="ru-RU"/>
-              </w:rPr>
-            </w:pPr>
-          </w:p>
-          <w:p>
-            <w:pPr>
-              <w:spacing w:after="0" w:line="240" w:lineRule="auto"/>
-              <w:rPr>
-                <w:rFonts w:ascii="GothaPro" w:eastAsia="Times New Roman" w:hAnsi="GothaPro" w:cs="Times New Roman"/>
-                <w:spacing w:val="3"/>
-                <w:sz w:val="24"/>
-                <w:szCs w:val="24"/>
-                <w:lang w:eastAsia="ru-RU"/>
-              </w:rPr>
-            </w:pPr>
-          </w:p>
-          <w:p>
-            <w:pPr>
-              <w:spacing w:after="0" w:line="240" w:lineRule="auto"/>
-              <w:rPr>
-                <w:rFonts w:ascii="GothaPro" w:eastAsia="Times New Roman" w:hAnsi="GothaPro" w:cs="Times New Roman"/>
-                <w:spacing w:val="3"/>
-                <w:sz w:val="24"/>
-                <w:szCs w:val="24"/>
-                <w:lang w:eastAsia="ru-RU"/>
-              </w:rPr>
-            </w:pPr>
-          </w:p>
-          <w:p>
-            <w:pPr>
-              <w:spacing w:after="0" w:line="240" w:lineRule="auto"/>
-              <w:rPr>
-                <w:rFonts w:ascii="GothaPro" w:eastAsia="Times New Roman" w:hAnsi="GothaPro" w:cs="Times New Roman"/>
-                <w:spacing w:val="3"/>
-                <w:sz w:val="24"/>
-                <w:szCs w:val="24"/>
+              <w:rPr>
+                <w:rFonts w:ascii="Times New Roman" w:eastAsia="Times New Roman" w:hAnsi="Times New Roman" w:cs="Times New Roman"/>
+                <w:sz w:val="28"/>
+                <w:szCs w:val="28"/>
                 <w:lang w:eastAsia="ru-RU"/>
               </w:rPr>
             </w:pPr>
@@ -5248,13 +5902,10 @@
         </w:tc>
         <w:tc>
           <w:tcPr>
-            <w:tcW w:w="0" w:type="auto"/>
-            <w:shd w:val="clear" w:color="auto" w:fill="FFFFFF"/>
-            <w:hideMark/>
+            <w:tcW w:w="4673" w:type="dxa"/>
           </w:tcPr>
           <w:p>
             <w:pPr>
-              <w:spacing w:after="0" w:line="240" w:lineRule="auto"/>
               <w:rPr>
                 <w:rFonts w:ascii="GothaPro" w:eastAsia="Times New Roman" w:hAnsi="GothaPro" w:cs="Times New Roman"/>
                 <w:spacing w:val="3"/>
@@ -5263,6 +5914,7 @@
                 <w:lang w:eastAsia="ru-RU"/>
               </w:rPr>
             </w:pPr>
+            <w:proofErr w:type="spellStart"/>
             <w:r>
               <w:rPr>
                 <w:rFonts w:ascii="GothaPro" w:eastAsia="Times New Roman" w:hAnsi="GothaPro" w:cs="Times New Roman"/>
@@ -5273,6 +5925,7 @@
               </w:rPr>
               <w:t>клАла</w:t>
             </w:r>
+            <w:proofErr w:type="spellEnd"/>
             <w:r>
               <w:rPr>
                 <w:rFonts w:ascii="GothaPro" w:eastAsia="Times New Roman" w:hAnsi="GothaPro" w:cs="Times New Roman"/>
@@ -5282,8 +5935,19 @@
                 <w:lang w:eastAsia="ru-RU"/>
               </w:rPr>
               <w:br/>
+            </w:r>
+            <w:proofErr w:type="spellStart"/>
+            <w:r>
+              <w:rPr>
+                <w:rFonts w:ascii="GothaPro" w:eastAsia="Times New Roman" w:hAnsi="GothaPro" w:cs="Times New Roman"/>
+                <w:spacing w:val="3"/>
+                <w:sz w:val="24"/>
+                <w:szCs w:val="24"/>
+                <w:lang w:eastAsia="ru-RU"/>
+              </w:rPr>
               <w:t>послАла</w:t>
             </w:r>
+            <w:proofErr w:type="spellEnd"/>
             <w:r>
               <w:rPr>
                 <w:rFonts w:ascii="GothaPro" w:eastAsia="Times New Roman" w:hAnsi="GothaPro" w:cs="Times New Roman"/>
@@ -5293,8 +5957,19 @@
                 <w:lang w:eastAsia="ru-RU"/>
               </w:rPr>
               <w:br/>
+            </w:r>
+            <w:proofErr w:type="spellStart"/>
+            <w:r>
+              <w:rPr>
+                <w:rFonts w:ascii="GothaPro" w:eastAsia="Times New Roman" w:hAnsi="GothaPro" w:cs="Times New Roman"/>
+                <w:spacing w:val="3"/>
+                <w:sz w:val="24"/>
+                <w:szCs w:val="24"/>
+                <w:lang w:eastAsia="ru-RU"/>
+              </w:rPr>
               <w:t>крАлась</w:t>
             </w:r>
+            <w:proofErr w:type="spellEnd"/>
             <w:r>
               <w:rPr>
                 <w:rFonts w:ascii="GothaPro" w:eastAsia="Times New Roman" w:hAnsi="GothaPro" w:cs="Times New Roman"/>
@@ -5304,8 +5979,19 @@
                 <w:lang w:eastAsia="ru-RU"/>
               </w:rPr>
               <w:br/>
+            </w:r>
+            <w:proofErr w:type="spellStart"/>
+            <w:r>
+              <w:rPr>
+                <w:rFonts w:ascii="GothaPro" w:eastAsia="Times New Roman" w:hAnsi="GothaPro" w:cs="Times New Roman"/>
+                <w:spacing w:val="3"/>
+                <w:sz w:val="24"/>
+                <w:szCs w:val="24"/>
+                <w:lang w:eastAsia="ru-RU"/>
+              </w:rPr>
               <w:t>укрАла</w:t>
             </w:r>
+            <w:proofErr w:type="spellEnd"/>
             <w:r>
               <w:rPr>
                 <w:rFonts w:ascii="GothaPro" w:eastAsia="Times New Roman" w:hAnsi="GothaPro" w:cs="Times New Roman"/>
@@ -5315,8 +6001,19 @@
                 <w:lang w:eastAsia="ru-RU"/>
               </w:rPr>
               <w:br/>
+            </w:r>
+            <w:proofErr w:type="spellStart"/>
+            <w:r>
+              <w:rPr>
+                <w:rFonts w:ascii="GothaPro" w:eastAsia="Times New Roman" w:hAnsi="GothaPro" w:cs="Times New Roman"/>
+                <w:spacing w:val="3"/>
+                <w:sz w:val="24"/>
+                <w:szCs w:val="24"/>
+                <w:lang w:eastAsia="ru-RU"/>
+              </w:rPr>
               <w:t>опОшлить</w:t>
             </w:r>
+            <w:proofErr w:type="spellEnd"/>
             <w:r>
               <w:rPr>
                 <w:rFonts w:ascii="GothaPro" w:eastAsia="Times New Roman" w:hAnsi="GothaPro" w:cs="Times New Roman"/>
@@ -5326,8 +6023,19 @@
                 <w:lang w:eastAsia="ru-RU"/>
               </w:rPr>
               <w:br/>
+            </w:r>
+            <w:proofErr w:type="spellStart"/>
+            <w:r>
+              <w:rPr>
+                <w:rFonts w:ascii="GothaPro" w:eastAsia="Times New Roman" w:hAnsi="GothaPro" w:cs="Times New Roman"/>
+                <w:spacing w:val="3"/>
+                <w:sz w:val="24"/>
+                <w:szCs w:val="24"/>
+                <w:lang w:eastAsia="ru-RU"/>
+              </w:rPr>
               <w:t>озлОбить</w:t>
             </w:r>
+            <w:proofErr w:type="spellEnd"/>
             <w:r>
               <w:rPr>
                 <w:rFonts w:ascii="GothaPro" w:eastAsia="Times New Roman" w:hAnsi="GothaPro" w:cs="Times New Roman"/>
@@ -5337,8 +6045,19 @@
                 <w:lang w:eastAsia="ru-RU"/>
               </w:rPr>
               <w:br/>
+            </w:r>
+            <w:proofErr w:type="spellStart"/>
+            <w:r>
+              <w:rPr>
+                <w:rFonts w:ascii="GothaPro" w:eastAsia="Times New Roman" w:hAnsi="GothaPro" w:cs="Times New Roman"/>
+                <w:spacing w:val="3"/>
+                <w:sz w:val="24"/>
+                <w:szCs w:val="24"/>
+                <w:lang w:eastAsia="ru-RU"/>
+              </w:rPr>
               <w:t>оклЕить</w:t>
             </w:r>
+            <w:proofErr w:type="spellEnd"/>
             <w:r>
               <w:rPr>
                 <w:rFonts w:ascii="GothaPro" w:eastAsia="Times New Roman" w:hAnsi="GothaPro" w:cs="Times New Roman"/>
@@ -5348,8 +6067,19 @@
                 <w:lang w:eastAsia="ru-RU"/>
               </w:rPr>
               <w:br/>
+            </w:r>
+            <w:proofErr w:type="spellStart"/>
+            <w:r>
+              <w:rPr>
+                <w:rFonts w:ascii="GothaPro" w:eastAsia="Times New Roman" w:hAnsi="GothaPro" w:cs="Times New Roman"/>
+                <w:spacing w:val="3"/>
+                <w:sz w:val="24"/>
+                <w:szCs w:val="24"/>
+                <w:lang w:eastAsia="ru-RU"/>
+              </w:rPr>
               <w:t>освЕдомиться</w:t>
             </w:r>
+            <w:proofErr w:type="spellEnd"/>
             <w:r>
               <w:rPr>
                 <w:rFonts w:ascii="GothaPro" w:eastAsia="Times New Roman" w:hAnsi="GothaPro" w:cs="Times New Roman"/>
@@ -5359,8 +6089,19 @@
                 <w:lang w:eastAsia="ru-RU"/>
               </w:rPr>
               <w:br/>
+            </w:r>
+            <w:proofErr w:type="spellStart"/>
+            <w:r>
+              <w:rPr>
+                <w:rFonts w:ascii="GothaPro" w:eastAsia="Times New Roman" w:hAnsi="GothaPro" w:cs="Times New Roman"/>
+                <w:spacing w:val="3"/>
+                <w:sz w:val="24"/>
+                <w:szCs w:val="24"/>
+                <w:lang w:eastAsia="ru-RU"/>
+              </w:rPr>
               <w:t>откУпорить</w:t>
             </w:r>
+            <w:proofErr w:type="spellEnd"/>
             <w:r>
               <w:rPr>
                 <w:rFonts w:ascii="GothaPro" w:eastAsia="Times New Roman" w:hAnsi="GothaPro" w:cs="Times New Roman"/>
@@ -5370,8 +6111,19 @@
                 <w:lang w:eastAsia="ru-RU"/>
               </w:rPr>
               <w:br/>
+            </w:r>
+            <w:proofErr w:type="spellStart"/>
+            <w:r>
+              <w:rPr>
+                <w:rFonts w:ascii="GothaPro" w:eastAsia="Times New Roman" w:hAnsi="GothaPro" w:cs="Times New Roman"/>
+                <w:spacing w:val="3"/>
+                <w:sz w:val="24"/>
+                <w:szCs w:val="24"/>
+                <w:lang w:eastAsia="ru-RU"/>
+              </w:rPr>
               <w:t>закУпорить</w:t>
             </w:r>
+            <w:proofErr w:type="spellEnd"/>
             <w:r>
               <w:rPr>
                 <w:rFonts w:ascii="GothaPro" w:eastAsia="Times New Roman" w:hAnsi="GothaPro" w:cs="Times New Roman"/>
@@ -5381,8 +6133,19 @@
                 <w:lang w:eastAsia="ru-RU"/>
               </w:rPr>
               <w:br/>
+            </w:r>
+            <w:proofErr w:type="spellStart"/>
+            <w:r>
+              <w:rPr>
+                <w:rFonts w:ascii="GothaPro" w:eastAsia="Times New Roman" w:hAnsi="GothaPro" w:cs="Times New Roman"/>
+                <w:spacing w:val="3"/>
+                <w:sz w:val="24"/>
+                <w:szCs w:val="24"/>
+                <w:lang w:eastAsia="ru-RU"/>
+              </w:rPr>
               <w:t>принУдить</w:t>
             </w:r>
+            <w:proofErr w:type="spellEnd"/>
             <w:r>
               <w:rPr>
                 <w:rFonts w:ascii="GothaPro" w:eastAsia="Times New Roman" w:hAnsi="GothaPro" w:cs="Times New Roman"/>
@@ -5392,8 +6155,19 @@
                 <w:lang w:eastAsia="ru-RU"/>
               </w:rPr>
               <w:br/>
+            </w:r>
+            <w:proofErr w:type="spellStart"/>
+            <w:r>
+              <w:rPr>
+                <w:rFonts w:ascii="GothaPro" w:eastAsia="Times New Roman" w:hAnsi="GothaPro" w:cs="Times New Roman"/>
+                <w:spacing w:val="3"/>
+                <w:sz w:val="24"/>
+                <w:szCs w:val="24"/>
+                <w:lang w:eastAsia="ru-RU"/>
+              </w:rPr>
               <w:t>дозИровать</w:t>
             </w:r>
+            <w:proofErr w:type="spellEnd"/>
             <w:r>
               <w:rPr>
                 <w:rFonts w:ascii="GothaPro" w:eastAsia="Times New Roman" w:hAnsi="GothaPro" w:cs="Times New Roman"/>
@@ -5403,20 +6177,30 @@
                 <w:lang w:eastAsia="ru-RU"/>
               </w:rPr>
               <w:br/>
+            </w:r>
+            <w:proofErr w:type="spellStart"/>
+            <w:r>
+              <w:rPr>
+                <w:rFonts w:ascii="GothaPro" w:eastAsia="Times New Roman" w:hAnsi="GothaPro" w:cs="Times New Roman"/>
+                <w:spacing w:val="3"/>
+                <w:sz w:val="24"/>
+                <w:szCs w:val="24"/>
+                <w:lang w:eastAsia="ru-RU"/>
+              </w:rPr>
               <w:t>жилОсь</w:t>
             </w:r>
+            <w:proofErr w:type="spellEnd"/>
           </w:p>
           <w:p>
             <w:pPr>
-              <w:spacing w:after="0" w:line="240" w:lineRule="auto"/>
-              <w:rPr>
-                <w:rFonts w:ascii="GothaPro" w:eastAsia="Times New Roman" w:hAnsi="GothaPro" w:cs="Times New Roman"/>
-                <w:spacing w:val="3"/>
-                <w:sz w:val="24"/>
-                <w:szCs w:val="24"/>
+              <w:rPr>
+                <w:rFonts w:ascii="Times New Roman" w:eastAsia="Times New Roman" w:hAnsi="Times New Roman" w:cs="Times New Roman"/>
+                <w:sz w:val="28"/>
+                <w:szCs w:val="28"/>
                 <w:lang w:eastAsia="ru-RU"/>
               </w:rPr>
             </w:pPr>
+            <w:proofErr w:type="spellStart"/>
             <w:r>
               <w:rPr>
                 <w:rFonts w:ascii="GothaPro" w:eastAsia="Times New Roman" w:hAnsi="GothaPro" w:cs="Times New Roman"/>
@@ -5427,6 +6211,7 @@
               </w:rPr>
               <w:t>исчЕрпать</w:t>
             </w:r>
+            <w:proofErr w:type="spellEnd"/>
             <w:r>
               <w:rPr>
                 <w:rFonts w:ascii="GothaPro" w:eastAsia="Times New Roman" w:hAnsi="GothaPro" w:cs="Times New Roman"/>
@@ -5436,8 +6221,19 @@
                 <w:lang w:eastAsia="ru-RU"/>
               </w:rPr>
               <w:br/>
+            </w:r>
+            <w:proofErr w:type="spellStart"/>
+            <w:r>
+              <w:rPr>
+                <w:rFonts w:ascii="GothaPro" w:eastAsia="Times New Roman" w:hAnsi="GothaPro" w:cs="Times New Roman"/>
+                <w:spacing w:val="3"/>
+                <w:sz w:val="24"/>
+                <w:szCs w:val="24"/>
+                <w:lang w:eastAsia="ru-RU"/>
+              </w:rPr>
               <w:t>дозвонЯтся</w:t>
             </w:r>
+            <w:proofErr w:type="spellEnd"/>
           </w:p>
         </w:tc>
       </w:tr>
@@ -6679,15 +7475,27 @@
         <w:textAlignment w:val="baseline"/>
         <w:outlineLvl w:val="2"/>
         <w:rPr>
+          <w:rFonts w:ascii="Times New Roman" w:eastAsia="Times New Roman" w:hAnsi="Times New Roman" w:cs="Times New Roman"/>
+          <w:b/>
+          <w:bCs/>
+          <w:sz w:val="28"/>
+          <w:szCs w:val="28"/>
+          <w:lang w:eastAsia="ru-RU"/>
+        </w:rPr>
+      </w:pPr>
+      <w:r>
+        <w:rPr>
           <w:rFonts w:ascii="GothaPro" w:eastAsia="Times New Roman" w:hAnsi="GothaPro" w:cs="Times New Roman"/>
           <w:b/>
           <w:bCs/>
           <w:spacing w:val="-2"/>
           <w:sz w:val="28"/>
           <w:szCs w:val="28"/>
-          <w:lang w:eastAsia="ru-RU"/>
-        </w:rPr>
-      </w:pPr>
+          <w:u w:val="single"/>
+          <w:lang w:eastAsia="ru-RU"/>
+        </w:rPr>
+        <w:t> </w:t>
+      </w:r>
       <w:r>
         <w:rPr>
           <w:rFonts w:ascii="GothaPro" w:eastAsia="Times New Roman" w:hAnsi="GothaPro" w:cs="Times New Roman"/>
@@ -6699,12 +7507,11 @@
           <w:u w:val="single"/>
           <w:lang w:eastAsia="ru-RU"/>
         </w:rPr>
-        <w:t> </w:t>
-      </w:r>
-      <w:r>
-        <w:rPr>
-          <w:rFonts w:ascii="GothaPro" w:eastAsia="Times New Roman" w:hAnsi="GothaPro" w:cs="Times New Roman"/>
-          <w:b/>
+        <w:t>6.</w:t>
+      </w:r>
+      <w:r>
+        <w:rPr>
+          <w:rFonts w:ascii="GothaPro" w:eastAsia="Times New Roman" w:hAnsi="GothaPro" w:cs="Times New Roman"/>
           <w:bCs/>
           <w:spacing w:val="-2"/>
           <w:sz w:val="28"/>
@@ -6712,11 +7519,12 @@
           <w:u w:val="single"/>
           <w:lang w:eastAsia="ru-RU"/>
         </w:rPr>
-        <w:t>6.</w:t>
-      </w:r>
-      <w:r>
-        <w:rPr>
-          <w:rFonts w:ascii="GothaPro" w:eastAsia="Times New Roman" w:hAnsi="GothaPro" w:cs="Times New Roman"/>
+        <w:t xml:space="preserve">Правила ударения </w:t>
+      </w:r>
+      <w:r>
+        <w:rPr>
+          <w:rFonts w:ascii="GothaPro" w:eastAsia="Times New Roman" w:hAnsi="GothaPro" w:cs="Times New Roman"/>
+          <w:b/>
           <w:bCs/>
           <w:spacing w:val="-2"/>
           <w:sz w:val="28"/>
@@ -6724,8 +7532,9 @@
           <w:u w:val="single"/>
           <w:lang w:eastAsia="ru-RU"/>
         </w:rPr>
-        <w:t xml:space="preserve">Правила ударения </w:t>
-      </w:r>
+        <w:t xml:space="preserve">в </w:t>
+      </w:r>
+      <w:proofErr w:type="gramStart"/>
       <w:r>
         <w:rPr>
           <w:rFonts w:ascii="GothaPro" w:eastAsia="Times New Roman" w:hAnsi="GothaPro" w:cs="Times New Roman"/>
@@ -6737,7 +7546,7 @@
           <w:u w:val="single"/>
           <w:lang w:eastAsia="ru-RU"/>
         </w:rPr>
-        <w:t>в НАРЕЧИЯХ</w:t>
+        <w:t>НАРЕЧИЯХ</w:t>
       </w:r>
       <w:r>
         <w:rPr>
@@ -6749,30 +7558,38 @@
           <w:szCs w:val="28"/>
           <w:lang w:eastAsia="ru-RU"/>
         </w:rPr>
-        <w:t>(запомнить)</w:t>
-      </w:r>
-    </w:p>
-    <w:p>
-      <w:pPr>
-        <w:shd w:val="clear" w:color="auto" w:fill="FFFFFF"/>
-        <w:spacing w:after="0" w:line="324" w:lineRule="atLeast"/>
-        <w:textAlignment w:val="baseline"/>
-        <w:outlineLvl w:val="2"/>
+        <w:t>(</w:t>
+      </w:r>
+      <w:proofErr w:type="gramEnd"/>
+      <w:r>
+        <w:rPr>
+          <w:rFonts w:ascii="GothaPro" w:eastAsia="Times New Roman" w:hAnsi="GothaPro" w:cs="Times New Roman"/>
+          <w:b/>
+          <w:bCs/>
+          <w:spacing w:val="-2"/>
+          <w:sz w:val="28"/>
+          <w:szCs w:val="28"/>
+          <w:lang w:eastAsia="ru-RU"/>
+        </w:rPr>
+        <w:t>запомнить)</w:t>
+      </w:r>
+      <w:r>
         <w:rPr>
           <w:rFonts w:ascii="Times New Roman" w:eastAsia="Times New Roman" w:hAnsi="Times New Roman" w:cs="Times New Roman"/>
-          <w:sz w:val="28"/>
-          <w:szCs w:val="28"/>
-          <w:lang w:eastAsia="ru-RU"/>
-        </w:rPr>
-      </w:pPr>
+          <w:b/>
+          <w:bCs/>
+          <w:sz w:val="28"/>
+          <w:szCs w:val="28"/>
+          <w:lang w:eastAsia="ru-RU"/>
+        </w:rPr>
+        <w:t xml:space="preserve">                            </w:t>
+      </w:r>
     </w:p>
     <w:p>
       <w:pPr>
         <w:spacing w:after="0" w:line="240" w:lineRule="auto"/>
         <w:rPr>
           <w:rFonts w:ascii="Times New Roman" w:eastAsia="Times New Roman" w:hAnsi="Times New Roman" w:cs="Times New Roman"/>
-          <w:b/>
-          <w:bCs/>
           <w:sz w:val="28"/>
           <w:szCs w:val="28"/>
           <w:lang w:eastAsia="ru-RU"/>
@@ -6787,19 +7604,19 @@
           <w:szCs w:val="28"/>
           <w:lang w:eastAsia="ru-RU"/>
         </w:rPr>
-        <w:t xml:space="preserve">                             </w:t>
-      </w:r>
-    </w:p>
-    <w:p>
-      <w:pPr>
-        <w:spacing w:after="0" w:line="240" w:lineRule="auto"/>
+        <w:t xml:space="preserve">                                 </w:t>
+      </w:r>
+      <w:r>
         <w:rPr>
           <w:rFonts w:ascii="Times New Roman" w:eastAsia="Times New Roman" w:hAnsi="Times New Roman" w:cs="Times New Roman"/>
-          <w:sz w:val="28"/>
-          <w:szCs w:val="28"/>
-          <w:lang w:eastAsia="ru-RU"/>
-        </w:rPr>
-      </w:pPr>
+          <w:b/>
+          <w:bCs/>
+          <w:sz w:val="28"/>
+          <w:szCs w:val="28"/>
+          <w:lang w:eastAsia="ru-RU"/>
+        </w:rPr>
+        <w:t xml:space="preserve"> </w:t>
+      </w:r>
       <w:r>
         <w:rPr>
           <w:rFonts w:ascii="Times New Roman" w:eastAsia="Times New Roman" w:hAnsi="Times New Roman" w:cs="Times New Roman"/>
@@ -6809,7 +7626,7 @@
           <w:szCs w:val="28"/>
           <w:lang w:eastAsia="ru-RU"/>
         </w:rPr>
-        <w:t xml:space="preserve">                                 </w:t>
+        <w:t>т</w:t>
       </w:r>
       <w:r>
         <w:rPr>
@@ -6820,37 +7637,30 @@
           <w:szCs w:val="28"/>
           <w:lang w:eastAsia="ru-RU"/>
         </w:rPr>
-        <w:t xml:space="preserve"> таблица с ударениями </w:t>
+        <w:t xml:space="preserve">аблица с ударениями </w:t>
       </w:r>
     </w:p>
     <w:tbl>
       <w:tblPr>
-        <w:tblpPr w:leftFromText="180" w:rightFromText="180" w:vertAnchor="text" w:horzAnchor="page" w:tblpX="1" w:tblpY="54"/>
-        <w:tblW w:w="15765" w:type="dxa"/>
-        <w:shd w:val="clear" w:color="auto" w:fill="FFFFFF"/>
-        <w:tblCellMar>
-          <w:left w:w="0" w:type="dxa"/>
-          <w:right w:w="0" w:type="dxa"/>
-        </w:tblCellMar>
+        <w:tblStyle w:val="a6"/>
+        <w:tblW w:w="0" w:type="auto"/>
         <w:tblLook w:val="04A0" w:firstRow="1" w:lastRow="0" w:firstColumn="1" w:lastColumn="0" w:noHBand="0" w:noVBand="1"/>
       </w:tblPr>
       <w:tblGrid>
-        <w:gridCol w:w="7882"/>
-        <w:gridCol w:w="7883"/>
+        <w:gridCol w:w="3936"/>
+        <w:gridCol w:w="3936"/>
       </w:tblGrid>
       <w:tr>
         <w:tc>
           <w:tcPr>
-            <w:tcW w:w="7882" w:type="dxa"/>
-            <w:shd w:val="clear" w:color="auto" w:fill="EFEFEF"/>
-            <w:vAlign w:val="center"/>
-            <w:hideMark/>
+            <w:tcW w:w="3936" w:type="dxa"/>
           </w:tcPr>
           <w:p>
             <w:pPr>
-              <w:spacing w:after="0" w:line="240" w:lineRule="auto"/>
-              <w:rPr>
-                <w:rFonts w:ascii="GothaPro" w:eastAsia="Times New Roman" w:hAnsi="GothaPro" w:cs="Times New Roman"/>
+              <w:rPr>
+                <w:rFonts w:ascii="GothaPro" w:eastAsia="Times New Roman" w:hAnsi="GothaPro" w:cs="Times New Roman"/>
+                <w:b/>
+                <w:bCs/>
                 <w:spacing w:val="3"/>
                 <w:sz w:val="28"/>
                 <w:szCs w:val="28"/>
@@ -6859,31 +7669,40 @@
             </w:pPr>
             <w:r>
               <w:rPr>
-                <w:rFonts w:ascii="inherit" w:eastAsia="Times New Roman" w:hAnsi="inherit" w:cs="Times New Roman"/>
+                <w:rFonts w:ascii="GothaPro" w:eastAsia="Times New Roman" w:hAnsi="GothaPro" w:cs="Times New Roman"/>
                 <w:b/>
                 <w:bCs/>
                 <w:spacing w:val="3"/>
                 <w:sz w:val="28"/>
                 <w:szCs w:val="28"/>
-                <w:bdr w:val="none" w:sz="0" w:space="0" w:color="auto" w:frame="1"/>
-                <w:lang w:eastAsia="ru-RU"/>
-              </w:rPr>
-              <w:t>1 СЛОГ</w:t>
+                <w:lang w:val="en-US" w:eastAsia="ru-RU"/>
+              </w:rPr>
+              <w:t xml:space="preserve">1 </w:t>
+            </w:r>
+            <w:r>
+              <w:rPr>
+                <w:rFonts w:ascii="GothaPro" w:eastAsia="Times New Roman" w:hAnsi="GothaPro" w:cs="Times New Roman"/>
+                <w:b/>
+                <w:bCs/>
+                <w:spacing w:val="3"/>
+                <w:sz w:val="28"/>
+                <w:szCs w:val="28"/>
+                <w:lang w:eastAsia="ru-RU"/>
+              </w:rPr>
+              <w:t>СЛОГ</w:t>
             </w:r>
           </w:p>
         </w:tc>
         <w:tc>
           <w:tcPr>
-            <w:tcW w:w="7883" w:type="dxa"/>
-            <w:shd w:val="clear" w:color="auto" w:fill="EFEFEF"/>
-            <w:vAlign w:val="center"/>
-            <w:hideMark/>
+            <w:tcW w:w="3936" w:type="dxa"/>
           </w:tcPr>
           <w:p>
             <w:pPr>
-              <w:spacing w:after="0" w:line="240" w:lineRule="auto"/>
-              <w:rPr>
-                <w:rFonts w:ascii="GothaPro" w:eastAsia="Times New Roman" w:hAnsi="GothaPro" w:cs="Times New Roman"/>
+              <w:rPr>
+                <w:rFonts w:ascii="GothaPro" w:eastAsia="Times New Roman" w:hAnsi="GothaPro" w:cs="Times New Roman"/>
+                <w:b/>
+                <w:bCs/>
                 <w:spacing w:val="3"/>
                 <w:sz w:val="28"/>
                 <w:szCs w:val="28"/>
@@ -6892,16 +7711,15 @@
             </w:pPr>
             <w:r>
               <w:rPr>
-                <w:rFonts w:ascii="inherit" w:eastAsia="Times New Roman" w:hAnsi="inherit" w:cs="Times New Roman"/>
+                <w:rFonts w:ascii="GothaPro" w:eastAsia="Times New Roman" w:hAnsi="GothaPro" w:cs="Times New Roman"/>
                 <w:b/>
                 <w:bCs/>
                 <w:spacing w:val="3"/>
                 <w:sz w:val="28"/>
                 <w:szCs w:val="28"/>
-                <w:bdr w:val="none" w:sz="0" w:space="0" w:color="auto" w:frame="1"/>
-                <w:lang w:eastAsia="ru-RU"/>
-              </w:rPr>
-              <w:t>2-3...СЛОГИ</w:t>
+                <w:lang w:eastAsia="ru-RU"/>
+              </w:rPr>
+              <w:t>2-3 СЛОГ</w:t>
             </w:r>
           </w:p>
         </w:tc>
@@ -6909,13 +7727,10 @@
       <w:tr>
         <w:tc>
           <w:tcPr>
-            <w:tcW w:w="0" w:type="auto"/>
-            <w:shd w:val="clear" w:color="auto" w:fill="FFFFFF"/>
-            <w:hideMark/>
+            <w:tcW w:w="3936" w:type="dxa"/>
           </w:tcPr>
           <w:p>
             <w:pPr>
-              <w:spacing w:after="0" w:line="240" w:lineRule="auto"/>
               <w:rPr>
                 <w:rFonts w:ascii="GothaPro" w:eastAsia="Times New Roman" w:hAnsi="GothaPro" w:cs="Times New Roman"/>
                 <w:spacing w:val="3"/>
@@ -6924,6 +7739,7 @@
                 <w:lang w:eastAsia="ru-RU"/>
               </w:rPr>
             </w:pPr>
+            <w:proofErr w:type="spellStart"/>
             <w:r>
               <w:rPr>
                 <w:rFonts w:ascii="GothaPro" w:eastAsia="Times New Roman" w:hAnsi="GothaPro" w:cs="Times New Roman"/>
@@ -6934,6 +7750,7 @@
               </w:rPr>
               <w:t>зАсветло</w:t>
             </w:r>
+            <w:proofErr w:type="spellEnd"/>
             <w:r>
               <w:rPr>
                 <w:rFonts w:ascii="GothaPro" w:eastAsia="Times New Roman" w:hAnsi="GothaPro" w:cs="Times New Roman"/>
@@ -6943,8 +7760,8 @@
                 <w:lang w:eastAsia="ru-RU"/>
               </w:rPr>
               <w:br/>
-              <w:t>зАтемно</w:t>
-            </w:r>
+            </w:r>
+            <w:proofErr w:type="spellStart"/>
             <w:r>
               <w:rPr>
                 <w:rFonts w:ascii="GothaPro" w:eastAsia="Times New Roman" w:hAnsi="GothaPro" w:cs="Times New Roman"/>
@@ -6953,9 +7770,9 @@
                 <w:szCs w:val="28"/>
                 <w:lang w:eastAsia="ru-RU"/>
               </w:rPr>
-              <w:br/>
-              <w:t>зАгодя</w:t>
-            </w:r>
+              <w:t>зАтемно</w:t>
+            </w:r>
+            <w:proofErr w:type="spellEnd"/>
             <w:r>
               <w:rPr>
                 <w:rFonts w:ascii="GothaPro" w:eastAsia="Times New Roman" w:hAnsi="GothaPro" w:cs="Times New Roman"/>
@@ -6965,8 +7782,8 @@
                 <w:lang w:eastAsia="ru-RU"/>
               </w:rPr>
               <w:br/>
-              <w:t>дОверху</w:t>
-            </w:r>
+            </w:r>
+            <w:proofErr w:type="spellStart"/>
             <w:r>
               <w:rPr>
                 <w:rFonts w:ascii="GothaPro" w:eastAsia="Times New Roman" w:hAnsi="GothaPro" w:cs="Times New Roman"/>
@@ -6975,9 +7792,9 @@
                 <w:szCs w:val="28"/>
                 <w:lang w:eastAsia="ru-RU"/>
               </w:rPr>
-              <w:br/>
-              <w:t>дОнизу</w:t>
-            </w:r>
+              <w:t>зАгодя</w:t>
+            </w:r>
+            <w:proofErr w:type="spellEnd"/>
             <w:r>
               <w:rPr>
                 <w:rFonts w:ascii="GothaPro" w:eastAsia="Times New Roman" w:hAnsi="GothaPro" w:cs="Times New Roman"/>
@@ -6987,8 +7804,63 @@
                 <w:lang w:eastAsia="ru-RU"/>
               </w:rPr>
               <w:br/>
+            </w:r>
+            <w:proofErr w:type="spellStart"/>
+            <w:r>
+              <w:rPr>
+                <w:rFonts w:ascii="GothaPro" w:eastAsia="Times New Roman" w:hAnsi="GothaPro" w:cs="Times New Roman"/>
+                <w:spacing w:val="3"/>
+                <w:sz w:val="28"/>
+                <w:szCs w:val="28"/>
+                <w:lang w:eastAsia="ru-RU"/>
+              </w:rPr>
+              <w:t>дОверху</w:t>
+            </w:r>
+            <w:proofErr w:type="spellEnd"/>
+            <w:r>
+              <w:rPr>
+                <w:rFonts w:ascii="GothaPro" w:eastAsia="Times New Roman" w:hAnsi="GothaPro" w:cs="Times New Roman"/>
+                <w:spacing w:val="3"/>
+                <w:sz w:val="28"/>
+                <w:szCs w:val="28"/>
+                <w:lang w:eastAsia="ru-RU"/>
+              </w:rPr>
+              <w:br/>
+            </w:r>
+            <w:proofErr w:type="spellStart"/>
+            <w:r>
+              <w:rPr>
+                <w:rFonts w:ascii="GothaPro" w:eastAsia="Times New Roman" w:hAnsi="GothaPro" w:cs="Times New Roman"/>
+                <w:spacing w:val="3"/>
+                <w:sz w:val="28"/>
+                <w:szCs w:val="28"/>
+                <w:lang w:eastAsia="ru-RU"/>
+              </w:rPr>
+              <w:t>дОнизу</w:t>
+            </w:r>
+            <w:proofErr w:type="spellEnd"/>
+            <w:r>
+              <w:rPr>
+                <w:rFonts w:ascii="GothaPro" w:eastAsia="Times New Roman" w:hAnsi="GothaPro" w:cs="Times New Roman"/>
+                <w:spacing w:val="3"/>
+                <w:sz w:val="28"/>
+                <w:szCs w:val="28"/>
+                <w:lang w:eastAsia="ru-RU"/>
+              </w:rPr>
+              <w:br/>
+            </w:r>
+            <w:proofErr w:type="spellStart"/>
+            <w:r>
+              <w:rPr>
+                <w:rFonts w:ascii="GothaPro" w:eastAsia="Times New Roman" w:hAnsi="GothaPro" w:cs="Times New Roman"/>
+                <w:spacing w:val="3"/>
+                <w:sz w:val="28"/>
+                <w:szCs w:val="28"/>
+                <w:lang w:eastAsia="ru-RU"/>
+              </w:rPr>
               <w:t>дОсуха</w:t>
             </w:r>
+            <w:proofErr w:type="spellEnd"/>
             <w:r>
               <w:rPr>
                 <w:rFonts w:ascii="inherit" w:eastAsia="Times New Roman" w:hAnsi="inherit" w:cs="Times New Roman"/>
@@ -7002,6 +7874,7 @@
               </w:rPr>
               <w:br/>
             </w:r>
+            <w:proofErr w:type="spellStart"/>
             <w:r>
               <w:rPr>
                 <w:rFonts w:ascii="GothaPro" w:eastAsia="Times New Roman" w:hAnsi="GothaPro" w:cs="Times New Roman"/>
@@ -7012,190 +7885,10 @@
               </w:rPr>
               <w:t>вОвремя</w:t>
             </w:r>
+            <w:proofErr w:type="spellEnd"/>
           </w:p>
           <w:p>
             <w:pPr>
-              <w:spacing w:after="0" w:line="240" w:lineRule="auto"/>
-              <w:rPr>
-                <w:rFonts w:ascii="GothaPro" w:eastAsia="Times New Roman" w:hAnsi="GothaPro" w:cs="Times New Roman"/>
-                <w:spacing w:val="3"/>
-                <w:sz w:val="28"/>
-                <w:szCs w:val="28"/>
-                <w:lang w:eastAsia="ru-RU"/>
-              </w:rPr>
-            </w:pPr>
-          </w:p>
-          <w:p>
-            <w:pPr>
-              <w:spacing w:after="0" w:line="240" w:lineRule="auto"/>
-              <w:rPr>
-                <w:rFonts w:ascii="GothaPro" w:eastAsia="Times New Roman" w:hAnsi="GothaPro" w:cs="Times New Roman"/>
-                <w:spacing w:val="3"/>
-                <w:sz w:val="28"/>
-                <w:szCs w:val="28"/>
-                <w:lang w:eastAsia="ru-RU"/>
-              </w:rPr>
-            </w:pPr>
-          </w:p>
-          <w:p>
-            <w:pPr>
-              <w:spacing w:after="0" w:line="240" w:lineRule="auto"/>
-              <w:rPr>
-                <w:rFonts w:ascii="GothaPro" w:eastAsia="Times New Roman" w:hAnsi="GothaPro" w:cs="Times New Roman"/>
-                <w:spacing w:val="3"/>
-                <w:sz w:val="28"/>
-                <w:szCs w:val="28"/>
-                <w:lang w:eastAsia="ru-RU"/>
-              </w:rPr>
-            </w:pPr>
-          </w:p>
-          <w:p>
-            <w:pPr>
-              <w:spacing w:after="0" w:line="240" w:lineRule="auto"/>
-              <w:rPr>
-                <w:rFonts w:ascii="GothaPro" w:eastAsia="Times New Roman" w:hAnsi="GothaPro" w:cs="Times New Roman"/>
-                <w:spacing w:val="3"/>
-                <w:sz w:val="28"/>
-                <w:szCs w:val="28"/>
-                <w:lang w:eastAsia="ru-RU"/>
-              </w:rPr>
-            </w:pPr>
-          </w:p>
-          <w:p>
-            <w:pPr>
-              <w:spacing w:after="0" w:line="240" w:lineRule="auto"/>
-              <w:rPr>
-                <w:rFonts w:ascii="GothaPro" w:eastAsia="Times New Roman" w:hAnsi="GothaPro" w:cs="Times New Roman"/>
-                <w:spacing w:val="3"/>
-                <w:sz w:val="28"/>
-                <w:szCs w:val="28"/>
-                <w:lang w:eastAsia="ru-RU"/>
-              </w:rPr>
-            </w:pPr>
-          </w:p>
-          <w:p>
-            <w:pPr>
-              <w:spacing w:after="0" w:line="240" w:lineRule="auto"/>
-              <w:rPr>
-                <w:rFonts w:ascii="GothaPro" w:eastAsia="Times New Roman" w:hAnsi="GothaPro" w:cs="Times New Roman"/>
-                <w:spacing w:val="3"/>
-                <w:sz w:val="28"/>
-                <w:szCs w:val="28"/>
-                <w:lang w:eastAsia="ru-RU"/>
-              </w:rPr>
-            </w:pPr>
-          </w:p>
-          <w:p>
-            <w:pPr>
-              <w:spacing w:after="0" w:line="240" w:lineRule="auto"/>
-              <w:rPr>
-                <w:rFonts w:ascii="GothaPro" w:eastAsia="Times New Roman" w:hAnsi="GothaPro" w:cs="Times New Roman"/>
-                <w:spacing w:val="3"/>
-                <w:sz w:val="28"/>
-                <w:szCs w:val="28"/>
-                <w:lang w:eastAsia="ru-RU"/>
-              </w:rPr>
-            </w:pPr>
-          </w:p>
-          <w:p>
-            <w:pPr>
-              <w:spacing w:after="0" w:line="240" w:lineRule="auto"/>
-              <w:rPr>
-                <w:rFonts w:ascii="GothaPro" w:eastAsia="Times New Roman" w:hAnsi="GothaPro" w:cs="Times New Roman"/>
-                <w:spacing w:val="3"/>
-                <w:sz w:val="28"/>
-                <w:szCs w:val="28"/>
-                <w:lang w:eastAsia="ru-RU"/>
-              </w:rPr>
-            </w:pPr>
-          </w:p>
-          <w:p>
-            <w:pPr>
-              <w:spacing w:after="0" w:line="240" w:lineRule="auto"/>
-              <w:rPr>
-                <w:rFonts w:ascii="GothaPro" w:eastAsia="Times New Roman" w:hAnsi="GothaPro" w:cs="Times New Roman"/>
-                <w:spacing w:val="3"/>
-                <w:sz w:val="28"/>
-                <w:szCs w:val="28"/>
-                <w:lang w:eastAsia="ru-RU"/>
-              </w:rPr>
-            </w:pPr>
-          </w:p>
-          <w:p>
-            <w:pPr>
-              <w:spacing w:after="0" w:line="240" w:lineRule="auto"/>
-              <w:rPr>
-                <w:rFonts w:ascii="GothaPro" w:eastAsia="Times New Roman" w:hAnsi="GothaPro" w:cs="Times New Roman"/>
-                <w:spacing w:val="3"/>
-                <w:sz w:val="28"/>
-                <w:szCs w:val="28"/>
-                <w:lang w:eastAsia="ru-RU"/>
-              </w:rPr>
-            </w:pPr>
-          </w:p>
-          <w:p>
-            <w:pPr>
-              <w:spacing w:after="0" w:line="240" w:lineRule="auto"/>
-              <w:rPr>
-                <w:rFonts w:ascii="GothaPro" w:eastAsia="Times New Roman" w:hAnsi="GothaPro" w:cs="Times New Roman"/>
-                <w:spacing w:val="3"/>
-                <w:sz w:val="28"/>
-                <w:szCs w:val="28"/>
-                <w:lang w:eastAsia="ru-RU"/>
-              </w:rPr>
-            </w:pPr>
-          </w:p>
-          <w:p>
-            <w:pPr>
-              <w:spacing w:after="0" w:line="240" w:lineRule="auto"/>
-              <w:rPr>
-                <w:rFonts w:ascii="GothaPro" w:eastAsia="Times New Roman" w:hAnsi="GothaPro" w:cs="Times New Roman"/>
-                <w:spacing w:val="3"/>
-                <w:sz w:val="28"/>
-                <w:szCs w:val="28"/>
-                <w:lang w:eastAsia="ru-RU"/>
-              </w:rPr>
-            </w:pPr>
-          </w:p>
-          <w:p>
-            <w:pPr>
-              <w:spacing w:after="0" w:line="240" w:lineRule="auto"/>
-              <w:rPr>
-                <w:rFonts w:ascii="GothaPro" w:eastAsia="Times New Roman" w:hAnsi="GothaPro" w:cs="Times New Roman"/>
-                <w:spacing w:val="3"/>
-                <w:sz w:val="28"/>
-                <w:szCs w:val="28"/>
-                <w:lang w:eastAsia="ru-RU"/>
-              </w:rPr>
-            </w:pPr>
-          </w:p>
-          <w:p>
-            <w:pPr>
-              <w:spacing w:after="0" w:line="240" w:lineRule="auto"/>
-              <w:rPr>
-                <w:rFonts w:ascii="GothaPro" w:eastAsia="Times New Roman" w:hAnsi="GothaPro" w:cs="Times New Roman"/>
-                <w:spacing w:val="3"/>
-                <w:sz w:val="28"/>
-                <w:szCs w:val="28"/>
-                <w:lang w:eastAsia="ru-RU"/>
-              </w:rPr>
-            </w:pPr>
-          </w:p>
-          <w:p>
-            <w:pPr>
-              <w:spacing w:after="0" w:line="240" w:lineRule="auto"/>
-              <w:rPr>
-                <w:rFonts w:ascii="GothaPro" w:eastAsia="Times New Roman" w:hAnsi="GothaPro" w:cs="Times New Roman"/>
-                <w:spacing w:val="3"/>
-                <w:sz w:val="28"/>
-                <w:szCs w:val="28"/>
-                <w:lang w:eastAsia="ru-RU"/>
-              </w:rPr>
-            </w:pPr>
-          </w:p>
-          <w:p>
-            <w:pPr>
-              <w:spacing w:after="0" w:line="240" w:lineRule="auto"/>
               <w:rPr>
                 <w:rFonts w:ascii="GothaPro" w:eastAsia="Times New Roman" w:hAnsi="GothaPro" w:cs="Times New Roman"/>
                 <w:spacing w:val="3"/>
@@ -7208,13 +7901,10 @@
         </w:tc>
         <w:tc>
           <w:tcPr>
-            <w:tcW w:w="0" w:type="auto"/>
-            <w:shd w:val="clear" w:color="auto" w:fill="FFFFFF"/>
-            <w:hideMark/>
+            <w:tcW w:w="3936" w:type="dxa"/>
           </w:tcPr>
           <w:p>
             <w:pPr>
-              <w:spacing w:after="0" w:line="240" w:lineRule="auto"/>
               <w:rPr>
                 <w:rFonts w:ascii="GothaPro" w:eastAsia="Times New Roman" w:hAnsi="GothaPro" w:cs="Times New Roman"/>
                 <w:spacing w:val="3"/>
@@ -7223,6 +7913,7 @@
                 <w:lang w:eastAsia="ru-RU"/>
               </w:rPr>
             </w:pPr>
+            <w:proofErr w:type="spellStart"/>
             <w:r>
               <w:rPr>
                 <w:rFonts w:ascii="GothaPro" w:eastAsia="Times New Roman" w:hAnsi="GothaPro" w:cs="Times New Roman"/>
@@ -7233,6 +7924,7 @@
               </w:rPr>
               <w:t>завИдно</w:t>
             </w:r>
+            <w:proofErr w:type="spellEnd"/>
             <w:r>
               <w:rPr>
                 <w:rFonts w:ascii="GothaPro" w:eastAsia="Times New Roman" w:hAnsi="GothaPro" w:cs="Times New Roman"/>
@@ -7242,8 +7934,8 @@
                 <w:lang w:eastAsia="ru-RU"/>
               </w:rPr>
               <w:br/>
-              <w:t>донЕльзя</w:t>
-            </w:r>
+            </w:r>
+            <w:proofErr w:type="spellStart"/>
             <w:r>
               <w:rPr>
                 <w:rFonts w:ascii="GothaPro" w:eastAsia="Times New Roman" w:hAnsi="GothaPro" w:cs="Times New Roman"/>
@@ -7252,9 +7944,9 @@
                 <w:szCs w:val="28"/>
                 <w:lang w:eastAsia="ru-RU"/>
               </w:rPr>
-              <w:br/>
-              <w:t>добелА</w:t>
-            </w:r>
+              <w:t>донЕльзя</w:t>
+            </w:r>
+            <w:proofErr w:type="spellEnd"/>
             <w:r>
               <w:rPr>
                 <w:rFonts w:ascii="GothaPro" w:eastAsia="Times New Roman" w:hAnsi="GothaPro" w:cs="Times New Roman"/>
@@ -7264,8 +7956,8 @@
                 <w:lang w:eastAsia="ru-RU"/>
               </w:rPr>
               <w:br/>
-              <w:t>красИвее</w:t>
-            </w:r>
+            </w:r>
+            <w:proofErr w:type="spellStart"/>
             <w:r>
               <w:rPr>
                 <w:rFonts w:ascii="GothaPro" w:eastAsia="Times New Roman" w:hAnsi="GothaPro" w:cs="Times New Roman"/>
@@ -7274,9 +7966,9 @@
                 <w:szCs w:val="28"/>
                 <w:lang w:eastAsia="ru-RU"/>
               </w:rPr>
-              <w:br/>
-              <w:t>надОлго</w:t>
-            </w:r>
+              <w:t>добелА</w:t>
+            </w:r>
+            <w:proofErr w:type="spellEnd"/>
             <w:r>
               <w:rPr>
                 <w:rFonts w:ascii="GothaPro" w:eastAsia="Times New Roman" w:hAnsi="GothaPro" w:cs="Times New Roman"/>
@@ -7286,8 +7978,63 @@
                 <w:lang w:eastAsia="ru-RU"/>
               </w:rPr>
               <w:br/>
+            </w:r>
+            <w:proofErr w:type="spellStart"/>
+            <w:r>
+              <w:rPr>
+                <w:rFonts w:ascii="GothaPro" w:eastAsia="Times New Roman" w:hAnsi="GothaPro" w:cs="Times New Roman"/>
+                <w:spacing w:val="3"/>
+                <w:sz w:val="28"/>
+                <w:szCs w:val="28"/>
+                <w:lang w:eastAsia="ru-RU"/>
+              </w:rPr>
+              <w:t>красИвее</w:t>
+            </w:r>
+            <w:proofErr w:type="spellEnd"/>
+            <w:r>
+              <w:rPr>
+                <w:rFonts w:ascii="GothaPro" w:eastAsia="Times New Roman" w:hAnsi="GothaPro" w:cs="Times New Roman"/>
+                <w:spacing w:val="3"/>
+                <w:sz w:val="28"/>
+                <w:szCs w:val="28"/>
+                <w:lang w:eastAsia="ru-RU"/>
+              </w:rPr>
+              <w:br/>
+            </w:r>
+            <w:proofErr w:type="spellStart"/>
+            <w:r>
+              <w:rPr>
+                <w:rFonts w:ascii="GothaPro" w:eastAsia="Times New Roman" w:hAnsi="GothaPro" w:cs="Times New Roman"/>
+                <w:spacing w:val="3"/>
+                <w:sz w:val="28"/>
+                <w:szCs w:val="28"/>
+                <w:lang w:eastAsia="ru-RU"/>
+              </w:rPr>
+              <w:t>надОлго</w:t>
+            </w:r>
+            <w:proofErr w:type="spellEnd"/>
+            <w:r>
+              <w:rPr>
+                <w:rFonts w:ascii="GothaPro" w:eastAsia="Times New Roman" w:hAnsi="GothaPro" w:cs="Times New Roman"/>
+                <w:spacing w:val="3"/>
+                <w:sz w:val="28"/>
+                <w:szCs w:val="28"/>
+                <w:lang w:eastAsia="ru-RU"/>
+              </w:rPr>
+              <w:br/>
+            </w:r>
+            <w:proofErr w:type="spellStart"/>
+            <w:r>
+              <w:rPr>
+                <w:rFonts w:ascii="GothaPro" w:eastAsia="Times New Roman" w:hAnsi="GothaPro" w:cs="Times New Roman"/>
+                <w:spacing w:val="3"/>
+                <w:sz w:val="28"/>
+                <w:szCs w:val="28"/>
+                <w:lang w:eastAsia="ru-RU"/>
+              </w:rPr>
               <w:t>ненадОлго</w:t>
             </w:r>
+            <w:proofErr w:type="spellEnd"/>
           </w:p>
         </w:tc>
       </w:tr>
@@ -7871,6 +8618,7 @@
   <w:style w:type="paragraph" w:default="1" w:styleId="a">
     <w:name w:val="Normal"/>
     <w:qFormat/>
+    <w:rsid w:val="00EF4896"/>
   </w:style>
   <w:style w:type="paragraph" w:styleId="3">
     <w:name w:val="heading 3"/>
@@ -7976,6 +8724,25 @@
       <w:ind w:left="720"/>
       <w:contextualSpacing/>
     </w:pPr>
+  </w:style>
+  <w:style w:type="table" w:styleId="a6">
+    <w:name w:val="Table Grid"/>
+    <w:basedOn w:val="a1"/>
+    <w:uiPriority w:val="39"/>
+    <w:rsid w:val="00074583"/>
+    <w:pPr>
+      <w:spacing w:after="0" w:line="240" w:lineRule="auto"/>
+    </w:pPr>
+    <w:tblPr>
+      <w:tblBorders>
+        <w:top w:val="single" w:sz="4" w:space="0" w:color="auto"/>
+        <w:left w:val="single" w:sz="4" w:space="0" w:color="auto"/>
+        <w:bottom w:val="single" w:sz="4" w:space="0" w:color="auto"/>
+        <w:right w:val="single" w:sz="4" w:space="0" w:color="auto"/>
+        <w:insideH w:val="single" w:sz="4" w:space="0" w:color="auto"/>
+        <w:insideV w:val="single" w:sz="4" w:space="0" w:color="auto"/>
+      </w:tblBorders>
+    </w:tblPr>
   </w:style>
 </w:styles>
 </file>

</xml_diff>